<commit_message>
Update project documentation and code formatting for clarity
</commit_message>
<xml_diff>
--- a/Project Big Data Report.docx
+++ b/Project Big Data Report.docx
@@ -1,6 +1,6 @@
 
 <file path=word/document.xml><?xml version="1.0" encoding="utf-8"?>
-<w:document xmlns:wpc="http://schemas.microsoft.com/office/word/2010/wordprocessingCanvas" xmlns:cx="http://schemas.microsoft.com/office/drawing/2014/chartex" xmlns:cx1="http://schemas.microsoft.com/office/drawing/2015/9/8/chartex" xmlns:cx2="http://schemas.microsoft.com/office/drawing/2015/10/21/chartex" xmlns:cx3="http://schemas.microsoft.com/office/drawing/2016/5/9/chartex" xmlns:cx4="http://schemas.microsoft.com/office/drawing/2016/5/10/chartex" xmlns:cx5="http://schemas.microsoft.com/office/drawing/2016/5/11/chartex" xmlns:cx6="http://schemas.microsoft.com/office/drawing/2016/5/12/chartex" xmlns:cx7="http://schemas.microsoft.com/office/drawing/2016/5/13/chartex" xmlns:cx8="http://schemas.microsoft.com/office/drawing/2016/5/14/chartex" xmlns:mc="http://schemas.openxmlformats.org/markup-compatibility/2006" xmlns:aink="http://schemas.microsoft.com/office/drawing/2016/ink" xmlns:am3d="http://schemas.microsoft.com/office/drawing/2017/model3d" xmlns:o="urn:schemas-microsoft-com:office:office" xmlns:oel="http://schemas.microsoft.com/office/2019/extlst" xmlns:r="http://schemas.openxmlformats.org/officeDocument/2006/relationships" xmlns:m="http://schemas.openxmlformats.org/officeDocument/2006/math" xmlns:v="urn:schemas-microsoft-com:vml" xmlns:wp14="http://schemas.microsoft.com/office/word/2010/wordprocessingDrawing" xmlns:wp="http://schemas.openxmlformats.org/drawingml/2006/wordprocessingDrawing" xmlns:w10="urn:schemas-microsoft-com:office:word" xmlns:w="http://schemas.openxmlformats.org/wordprocessingml/2006/main" xmlns:w14="http://schemas.microsoft.com/office/word/2010/wordml" xmlns:w15="http://schemas.microsoft.com/office/word/2012/wordml" xmlns:w16cex="http://schemas.microsoft.com/office/word/2018/wordml/cex" xmlns:w16cid="http://schemas.microsoft.com/office/word/2016/wordml/cid" xmlns:w16="http://schemas.microsoft.com/office/word/2018/wordml" xmlns:w16du="http://schemas.microsoft.com/office/word/2023/wordml/word16du" xmlns:w16sdtdh="http://schemas.microsoft.com/office/word/2020/wordml/sdtdatahash" xmlns:w16se="http://schemas.microsoft.com/office/word/2015/wordml/symex" xmlns:wpg="http://schemas.microsoft.com/office/word/2010/wordprocessingGroup" xmlns:wpi="http://schemas.microsoft.com/office/word/2010/wordprocessingInk" xmlns:wne="http://schemas.microsoft.com/office/word/2006/wordml" xmlns:wps="http://schemas.microsoft.com/office/word/2010/wordprocessingShape" mc:Ignorable="w14 w15 w16se w16cid w16 w16cex w16sdtdh w16du wp14">
+<w:document xmlns:wpc="http://schemas.microsoft.com/office/word/2010/wordprocessingCanvas" xmlns:cx="http://schemas.microsoft.com/office/drawing/2014/chartex" xmlns:cx1="http://schemas.microsoft.com/office/drawing/2015/9/8/chartex" xmlns:cx2="http://schemas.microsoft.com/office/drawing/2015/10/21/chartex" xmlns:cx3="http://schemas.microsoft.com/office/drawing/2016/5/9/chartex" xmlns:cx4="http://schemas.microsoft.com/office/drawing/2016/5/10/chartex" xmlns:cx5="http://schemas.microsoft.com/office/drawing/2016/5/11/chartex" xmlns:cx6="http://schemas.microsoft.com/office/drawing/2016/5/12/chartex" xmlns:cx7="http://schemas.microsoft.com/office/drawing/2016/5/13/chartex" xmlns:cx8="http://schemas.microsoft.com/office/drawing/2016/5/14/chartex" xmlns:mc="http://schemas.openxmlformats.org/markup-compatibility/2006" xmlns:aink="http://schemas.microsoft.com/office/drawing/2016/ink" xmlns:am3d="http://schemas.microsoft.com/office/drawing/2017/model3d" xmlns:o="urn:schemas-microsoft-com:office:office" xmlns:oel="http://schemas.microsoft.com/office/2019/extlst" xmlns:r="http://schemas.openxmlformats.org/officeDocument/2006/relationships" xmlns:m="http://schemas.openxmlformats.org/officeDocument/2006/math" xmlns:v="urn:schemas-microsoft-com:vml" xmlns:wp14="http://schemas.microsoft.com/office/word/2010/wordprocessingDrawing" xmlns:wp="http://schemas.openxmlformats.org/drawingml/2006/wordprocessingDrawing" xmlns:w10="urn:schemas-microsoft-com:office:word" xmlns:w="http://schemas.openxmlformats.org/wordprocessingml/2006/main" xmlns:w14="http://schemas.microsoft.com/office/word/2010/wordml" xmlns:w15="http://schemas.microsoft.com/office/word/2012/wordml" xmlns:w16cex="http://schemas.microsoft.com/office/word/2018/wordml/cex" xmlns:w16cid="http://schemas.microsoft.com/office/word/2016/wordml/cid" xmlns:w16="http://schemas.microsoft.com/office/word/2018/wordml" xmlns:w16sdtdh="http://schemas.microsoft.com/office/word/2020/wordml/sdtdatahash" xmlns:w16se="http://schemas.microsoft.com/office/word/2015/wordml/symex" xmlns:wpg="http://schemas.microsoft.com/office/word/2010/wordprocessingGroup" xmlns:wpi="http://schemas.microsoft.com/office/word/2010/wordprocessingInk" xmlns:wne="http://schemas.microsoft.com/office/word/2006/wordml" xmlns:wps="http://schemas.microsoft.com/office/word/2010/wordprocessingShape" mc:Ignorable="w14 w15 w16se w16cid w16 w16cex w16sdtdh wp14">
   <w:body>
     <w:p>
       <w:pPr>
@@ -58,7 +58,7 @@
           <w:noProof/>
         </w:rPr>
         <w:drawing>
-          <wp:inline distT="0" distB="0" distL="0" distR="0" wp14:anchorId="45CD5481" wp14:editId="13595D3B">
+          <wp:inline distT="0" distB="0" distL="0" distR="0" wp14:anchorId="45CD5481" wp14:editId="5D45332D">
             <wp:extent cx="1733632" cy="1732150"/>
             <wp:effectExtent l="0" t="0" r="0" b="1905"/>
             <wp:docPr id="1850165558" name="Picture 2" descr="A blue and white logo&#10;&#10;Description automatically generated"/>
@@ -121,6 +121,7 @@
           <w:bCs/>
           <w:sz w:val="40"/>
           <w:szCs w:val="40"/>
+          <w:lang w:val="vi-VN"/>
         </w:rPr>
       </w:pPr>
       <w:r>
@@ -130,8 +131,9 @@
           <w:bCs/>
           <w:sz w:val="40"/>
           <w:szCs w:val="40"/>
-        </w:rPr>
-        <w:t>Algorithms and Data Structure</w:t>
+          <w:lang w:val="vi-VN"/>
+        </w:rPr>
+        <w:t>Big Data Technology</w:t>
       </w:r>
     </w:p>
     <w:p>
@@ -143,6 +145,7 @@
           <w:bCs/>
           <w:sz w:val="40"/>
           <w:szCs w:val="40"/>
+          <w:lang w:val="vi-VN"/>
         </w:rPr>
       </w:pPr>
       <w:r>
@@ -152,8 +155,9 @@
           <w:bCs/>
           <w:sz w:val="40"/>
           <w:szCs w:val="40"/>
-        </w:rPr>
-        <w:t>Pacman – Ghosts Pathfinder</w:t>
+          <w:lang w:val="vi-VN"/>
+        </w:rPr>
+        <w:t>Technical Analysis and Machine Learning-Based Stock Market Dashboard: A Big Data Approach</w:t>
       </w:r>
     </w:p>
     <w:p>
@@ -165,6 +169,7 @@
           <w:bCs/>
           <w:sz w:val="32"/>
           <w:szCs w:val="32"/>
+          <w:lang w:val="vi-VN"/>
         </w:rPr>
       </w:pPr>
     </w:p>
@@ -281,14 +286,6 @@
           <w:szCs w:val="26"/>
         </w:rPr>
       </w:pPr>
-      <w:r>
-        <w:rPr>
-          <w:rFonts w:ascii="Times New Roman" w:hAnsi="Times New Roman" w:cs="Times New Roman"/>
-          <w:sz w:val="26"/>
-          <w:szCs w:val="26"/>
-        </w:rPr>
-        <w:t xml:space="preserve">Nguyễn Hoàng Minh </w:t>
-      </w:r>
       <w:proofErr w:type="spellStart"/>
       <w:r>
         <w:rPr>
@@ -296,6 +293,24 @@
           <w:sz w:val="26"/>
           <w:szCs w:val="26"/>
         </w:rPr>
+        <w:t>Nguyễn</w:t>
+      </w:r>
+      <w:proofErr w:type="spellEnd"/>
+      <w:r>
+        <w:rPr>
+          <w:rFonts w:ascii="Times New Roman" w:hAnsi="Times New Roman" w:cs="Times New Roman"/>
+          <w:sz w:val="26"/>
+          <w:szCs w:val="26"/>
+        </w:rPr>
+        <w:t xml:space="preserve"> Hoàng Minh </w:t>
+      </w:r>
+      <w:proofErr w:type="spellStart"/>
+      <w:r>
+        <w:rPr>
+          <w:rFonts w:ascii="Times New Roman" w:hAnsi="Times New Roman" w:cs="Times New Roman"/>
+          <w:sz w:val="26"/>
+          <w:szCs w:val="26"/>
+        </w:rPr>
         <w:t>Khôi</w:t>
       </w:r>
       <w:proofErr w:type="spellEnd"/>
@@ -337,14 +352,6 @@
           <w:szCs w:val="26"/>
         </w:rPr>
       </w:pPr>
-      <w:r>
-        <w:rPr>
-          <w:rFonts w:ascii="Times New Roman" w:hAnsi="Times New Roman" w:cs="Times New Roman"/>
-          <w:sz w:val="26"/>
-          <w:szCs w:val="26"/>
-        </w:rPr>
-        <w:t xml:space="preserve">Nguyễn Hải </w:t>
-      </w:r>
       <w:proofErr w:type="spellStart"/>
       <w:r>
         <w:rPr>
@@ -352,6 +359,24 @@
           <w:sz w:val="26"/>
           <w:szCs w:val="26"/>
         </w:rPr>
+        <w:t>Nguyễn</w:t>
+      </w:r>
+      <w:proofErr w:type="spellEnd"/>
+      <w:r>
+        <w:rPr>
+          <w:rFonts w:ascii="Times New Roman" w:hAnsi="Times New Roman" w:cs="Times New Roman"/>
+          <w:sz w:val="26"/>
+          <w:szCs w:val="26"/>
+        </w:rPr>
+        <w:t xml:space="preserve"> Hải </w:t>
+      </w:r>
+      <w:proofErr w:type="spellStart"/>
+      <w:r>
+        <w:rPr>
+          <w:rFonts w:ascii="Times New Roman" w:hAnsi="Times New Roman" w:cs="Times New Roman"/>
+          <w:sz w:val="26"/>
+          <w:szCs w:val="26"/>
+        </w:rPr>
         <w:t>Phú</w:t>
       </w:r>
       <w:proofErr w:type="spellEnd"/>
@@ -457,17 +482,6 @@
     </w:p>
     <w:p>
       <w:pPr>
-        <w:jc w:val="center"/>
-        <w:rPr>
-          <w:rFonts w:ascii="Times New Roman" w:hAnsi="Times New Roman" w:cs="Times New Roman"/>
-          <w:sz w:val="26"/>
-          <w:szCs w:val="26"/>
-        </w:rPr>
-      </w:pPr>
-    </w:p>
-    <w:p>
-      <w:pPr>
-        <w:jc w:val="center"/>
         <w:rPr>
           <w:rFonts w:ascii="Times New Roman" w:hAnsi="Times New Roman" w:cs="Times New Roman"/>
           <w:sz w:val="26"/>
@@ -635,119 +649,6 @@
           <w:szCs w:val="26"/>
         </w:rPr>
       </w:pPr>
-      <w:hyperlink w:anchor="contribution_table" w:history="1">
-        <w:r>
-          <w:rPr>
-            <w:rStyle w:val="Hyperlink"/>
-            <w:rFonts w:ascii="Times New Roman" w:eastAsia="Times New Roman" w:hAnsi="Times New Roman" w:cs="Times New Roman"/>
-            <w:b/>
-            <w:bCs/>
-            <w:sz w:val="26"/>
-            <w:szCs w:val="26"/>
-          </w:rPr>
-          <w:t>CONTRIBUTION TABLE</w:t>
-        </w:r>
-      </w:hyperlink>
-      <w:r>
-        <w:rPr>
-          <w:rFonts w:ascii="Times New Roman" w:eastAsia="Times New Roman" w:hAnsi="Times New Roman" w:cs="Times New Roman"/>
-          <w:b/>
-          <w:bCs/>
-          <w:sz w:val="26"/>
-          <w:szCs w:val="26"/>
-        </w:rPr>
-        <w:tab/>
-      </w:r>
-      <w:r>
-        <w:rPr>
-          <w:rFonts w:ascii="Times New Roman" w:eastAsia="Times New Roman" w:hAnsi="Times New Roman" w:cs="Times New Roman"/>
-          <w:b/>
-          <w:bCs/>
-          <w:sz w:val="26"/>
-          <w:szCs w:val="26"/>
-        </w:rPr>
-        <w:tab/>
-      </w:r>
-      <w:r>
-        <w:rPr>
-          <w:rFonts w:ascii="Times New Roman" w:eastAsia="Times New Roman" w:hAnsi="Times New Roman" w:cs="Times New Roman"/>
-          <w:b/>
-          <w:bCs/>
-          <w:sz w:val="26"/>
-          <w:szCs w:val="26"/>
-        </w:rPr>
-        <w:tab/>
-      </w:r>
-      <w:r>
-        <w:rPr>
-          <w:rFonts w:ascii="Times New Roman" w:eastAsia="Times New Roman" w:hAnsi="Times New Roman" w:cs="Times New Roman"/>
-          <w:b/>
-          <w:bCs/>
-          <w:sz w:val="26"/>
-          <w:szCs w:val="26"/>
-        </w:rPr>
-        <w:tab/>
-      </w:r>
-      <w:r>
-        <w:rPr>
-          <w:rFonts w:ascii="Times New Roman" w:eastAsia="Times New Roman" w:hAnsi="Times New Roman" w:cs="Times New Roman"/>
-          <w:b/>
-          <w:bCs/>
-          <w:sz w:val="26"/>
-          <w:szCs w:val="26"/>
-        </w:rPr>
-        <w:tab/>
-      </w:r>
-      <w:r>
-        <w:rPr>
-          <w:rFonts w:ascii="Times New Roman" w:eastAsia="Times New Roman" w:hAnsi="Times New Roman" w:cs="Times New Roman"/>
-          <w:b/>
-          <w:bCs/>
-          <w:sz w:val="26"/>
-          <w:szCs w:val="26"/>
-        </w:rPr>
-        <w:tab/>
-      </w:r>
-      <w:r>
-        <w:rPr>
-          <w:rFonts w:ascii="Times New Roman" w:eastAsia="Times New Roman" w:hAnsi="Times New Roman" w:cs="Times New Roman"/>
-          <w:b/>
-          <w:bCs/>
-          <w:sz w:val="26"/>
-          <w:szCs w:val="26"/>
-        </w:rPr>
-        <w:tab/>
-      </w:r>
-      <w:r>
-        <w:rPr>
-          <w:rFonts w:ascii="Times New Roman" w:eastAsia="Times New Roman" w:hAnsi="Times New Roman" w:cs="Times New Roman"/>
-          <w:b/>
-          <w:bCs/>
-          <w:sz w:val="26"/>
-          <w:szCs w:val="26"/>
-        </w:rPr>
-        <w:tab/>
-      </w:r>
-      <w:r>
-        <w:rPr>
-          <w:rFonts w:ascii="Times New Roman" w:eastAsia="Times New Roman" w:hAnsi="Times New Roman" w:cs="Times New Roman"/>
-          <w:sz w:val="26"/>
-          <w:szCs w:val="26"/>
-        </w:rPr>
-        <w:t>4</w:t>
-      </w:r>
-    </w:p>
-    <w:p>
-      <w:pPr>
-        <w:spacing w:after="0"/>
-        <w:rPr>
-          <w:rFonts w:ascii="Times New Roman" w:eastAsia="Times New Roman" w:hAnsi="Times New Roman" w:cs="Times New Roman"/>
-          <w:b/>
-          <w:bCs/>
-          <w:sz w:val="26"/>
-          <w:szCs w:val="26"/>
-        </w:rPr>
-      </w:pPr>
       <w:hyperlink w:anchor="abstract" w:history="1">
         <w:r>
           <w:rPr>
@@ -758,7 +659,29 @@
             <w:sz w:val="26"/>
             <w:szCs w:val="26"/>
           </w:rPr>
-          <w:t>ABSTRACT</w:t>
+          <w:t>ABSTR</w:t>
+        </w:r>
+        <w:r>
+          <w:rPr>
+            <w:rStyle w:val="Hyperlink"/>
+            <w:rFonts w:ascii="Times New Roman" w:eastAsia="Times New Roman" w:hAnsi="Times New Roman" w:cs="Times New Roman"/>
+            <w:b/>
+            <w:bCs/>
+            <w:sz w:val="26"/>
+            <w:szCs w:val="26"/>
+          </w:rPr>
+          <w:t>A</w:t>
+        </w:r>
+        <w:r>
+          <w:rPr>
+            <w:rStyle w:val="Hyperlink"/>
+            <w:rFonts w:ascii="Times New Roman" w:eastAsia="Times New Roman" w:hAnsi="Times New Roman" w:cs="Times New Roman"/>
+            <w:b/>
+            <w:bCs/>
+            <w:sz w:val="26"/>
+            <w:szCs w:val="26"/>
+          </w:rPr>
+          <w:t>CT</w:t>
         </w:r>
       </w:hyperlink>
       <w:r>
@@ -2664,9 +2587,19 @@
     </w:p>
     <w:p>
       <w:pPr>
+        <w:spacing w:after="0"/>
+        <w:rPr>
+          <w:rFonts w:ascii="Times New Roman" w:eastAsia="Times New Roman" w:hAnsi="Times New Roman" w:cs="Times New Roman"/>
+          <w:sz w:val="26"/>
+          <w:szCs w:val="26"/>
+        </w:rPr>
+      </w:pPr>
+    </w:p>
+    <w:p>
+      <w:pPr>
         <w:pStyle w:val="ListParagraph"/>
         <w:spacing w:after="0"/>
-        <w:ind w:left="450" w:hanging="540"/>
+        <w:ind w:left="90"/>
         <w:jc w:val="center"/>
         <w:rPr>
           <w:rFonts w:ascii="Times New Roman" w:eastAsia="Times New Roman" w:hAnsi="Times New Roman" w:cs="Times New Roman"/>
@@ -2676,7 +2609,7 @@
           <w:szCs w:val="32"/>
         </w:rPr>
       </w:pPr>
-      <w:bookmarkStart w:id="1" w:name="contribution_table"/>
+      <w:bookmarkStart w:id="1" w:name="abstract"/>
       <w:r>
         <w:rPr>
           <w:rFonts w:ascii="Times New Roman" w:eastAsia="Times New Roman" w:hAnsi="Times New Roman" w:cs="Times New Roman"/>
@@ -2685,7 +2618,7 @@
           <w:sz w:val="32"/>
           <w:szCs w:val="32"/>
         </w:rPr>
-        <w:t>CONTRIBUTION TABLE</w:t>
+        <w:t>ABSTRACT</w:t>
       </w:r>
     </w:p>
     <w:bookmarkEnd w:id="1"/>
@@ -2693,666 +2626,180 @@
       <w:pPr>
         <w:pStyle w:val="ListParagraph"/>
         <w:spacing w:after="0"/>
-        <w:ind w:left="450" w:hanging="540"/>
-        <w:rPr>
-          <w:rFonts w:ascii="Times New Roman" w:eastAsia="Times New Roman" w:hAnsi="Times New Roman" w:cs="Times New Roman"/>
-          <w:sz w:val="26"/>
-          <w:szCs w:val="26"/>
-        </w:rPr>
-      </w:pPr>
-    </w:p>
-    <w:tbl>
-      <w:tblPr>
-        <w:tblStyle w:val="TableGrid"/>
-        <w:tblW w:w="9175" w:type="dxa"/>
-        <w:tblLayout w:type="fixed"/>
-        <w:tblLook w:val="06A0" w:firstRow="1" w:lastRow="0" w:firstColumn="1" w:lastColumn="0" w:noHBand="1" w:noVBand="1"/>
-      </w:tblPr>
-      <w:tblGrid>
-        <w:gridCol w:w="715"/>
-        <w:gridCol w:w="3420"/>
-        <w:gridCol w:w="2250"/>
-        <w:gridCol w:w="2790"/>
-      </w:tblGrid>
-      <w:tr>
-        <w:trPr>
-          <w:trHeight w:val="300"/>
-        </w:trPr>
-        <w:tc>
-          <w:tcPr>
-            <w:tcW w:w="715" w:type="dxa"/>
-            <w:shd w:val="clear" w:color="auto" w:fill="auto"/>
-            <w:vAlign w:val="center"/>
-          </w:tcPr>
-          <w:p>
-            <w:pPr>
-              <w:pStyle w:val="ListParagraph"/>
-              <w:jc w:val="center"/>
-              <w:rPr>
-                <w:rFonts w:ascii="Times New Roman" w:eastAsia="Times New Roman" w:hAnsi="Times New Roman" w:cs="Times New Roman"/>
-                <w:sz w:val="26"/>
-                <w:szCs w:val="26"/>
-              </w:rPr>
-            </w:pPr>
-          </w:p>
-        </w:tc>
-        <w:tc>
-          <w:tcPr>
-            <w:tcW w:w="3420" w:type="dxa"/>
-            <w:vAlign w:val="center"/>
-          </w:tcPr>
-          <w:p>
-            <w:pPr>
-              <w:jc w:val="center"/>
-              <w:rPr>
-                <w:rFonts w:ascii="Times New Roman" w:eastAsia="Times New Roman" w:hAnsi="Times New Roman" w:cs="Times New Roman"/>
-                <w:sz w:val="26"/>
-                <w:szCs w:val="26"/>
-              </w:rPr>
-            </w:pPr>
-            <w:r>
-              <w:rPr>
-                <w:rFonts w:ascii="Times New Roman" w:eastAsia="Times New Roman" w:hAnsi="Times New Roman" w:cs="Times New Roman"/>
-                <w:sz w:val="26"/>
-                <w:szCs w:val="26"/>
-              </w:rPr>
-              <w:t>Full Name</w:t>
-            </w:r>
-          </w:p>
-        </w:tc>
-        <w:tc>
-          <w:tcPr>
-            <w:tcW w:w="2250" w:type="dxa"/>
-            <w:vAlign w:val="center"/>
-          </w:tcPr>
-          <w:p>
-            <w:pPr>
-              <w:jc w:val="center"/>
-              <w:rPr>
-                <w:rFonts w:ascii="Times New Roman" w:eastAsia="Times New Roman" w:hAnsi="Times New Roman" w:cs="Times New Roman"/>
-                <w:sz w:val="26"/>
-                <w:szCs w:val="26"/>
-              </w:rPr>
-            </w:pPr>
-            <w:r>
-              <w:rPr>
-                <w:rFonts w:ascii="Times New Roman" w:eastAsia="Times New Roman" w:hAnsi="Times New Roman" w:cs="Times New Roman"/>
-                <w:sz w:val="26"/>
-                <w:szCs w:val="26"/>
-              </w:rPr>
-              <w:t>Student ID</w:t>
-            </w:r>
-          </w:p>
-        </w:tc>
-        <w:tc>
-          <w:tcPr>
-            <w:tcW w:w="2790" w:type="dxa"/>
-            <w:vAlign w:val="center"/>
-          </w:tcPr>
-          <w:p>
-            <w:pPr>
-              <w:jc w:val="center"/>
-              <w:rPr>
-                <w:rFonts w:ascii="Times New Roman" w:eastAsia="Times New Roman" w:hAnsi="Times New Roman" w:cs="Times New Roman"/>
-                <w:sz w:val="26"/>
-                <w:szCs w:val="26"/>
-              </w:rPr>
-            </w:pPr>
-            <w:r>
-              <w:rPr>
-                <w:rFonts w:ascii="Times New Roman" w:eastAsia="Times New Roman" w:hAnsi="Times New Roman" w:cs="Times New Roman"/>
-                <w:sz w:val="26"/>
-                <w:szCs w:val="26"/>
-              </w:rPr>
-              <w:t>Contribution</w:t>
-            </w:r>
-          </w:p>
-        </w:tc>
-      </w:tr>
-      <w:tr>
-        <w:trPr>
-          <w:trHeight w:val="300"/>
-        </w:trPr>
-        <w:tc>
-          <w:tcPr>
-            <w:tcW w:w="715" w:type="dxa"/>
-            <w:vAlign w:val="center"/>
-          </w:tcPr>
-          <w:p>
-            <w:pPr>
-              <w:jc w:val="center"/>
-              <w:rPr>
-                <w:rFonts w:ascii="Times New Roman" w:eastAsia="Times New Roman" w:hAnsi="Times New Roman" w:cs="Times New Roman"/>
-                <w:sz w:val="26"/>
-                <w:szCs w:val="26"/>
-              </w:rPr>
-            </w:pPr>
-            <w:r>
-              <w:rPr>
-                <w:rFonts w:ascii="Times New Roman" w:eastAsia="Times New Roman" w:hAnsi="Times New Roman" w:cs="Times New Roman"/>
-                <w:sz w:val="26"/>
-                <w:szCs w:val="26"/>
-              </w:rPr>
-              <w:t>1</w:t>
-            </w:r>
-          </w:p>
-        </w:tc>
-        <w:tc>
-          <w:tcPr>
-            <w:tcW w:w="3420" w:type="dxa"/>
-            <w:vAlign w:val="center"/>
-          </w:tcPr>
-          <w:p>
-            <w:pPr>
-              <w:rPr>
-                <w:rFonts w:ascii="Times New Roman" w:eastAsia="Times New Roman" w:hAnsi="Times New Roman" w:cs="Times New Roman"/>
-                <w:sz w:val="26"/>
-                <w:szCs w:val="26"/>
-              </w:rPr>
-            </w:pPr>
-            <w:r>
-              <w:rPr>
-                <w:rFonts w:ascii="Times New Roman" w:eastAsia="Times New Roman" w:hAnsi="Times New Roman" w:cs="Times New Roman"/>
-                <w:sz w:val="26"/>
-                <w:szCs w:val="26"/>
-              </w:rPr>
-              <w:t>Phạm Nguyễn Tiến Đạt</w:t>
-            </w:r>
-          </w:p>
-        </w:tc>
-        <w:tc>
-          <w:tcPr>
-            <w:tcW w:w="2250" w:type="dxa"/>
-            <w:vAlign w:val="center"/>
-          </w:tcPr>
-          <w:p>
-            <w:pPr>
-              <w:jc w:val="center"/>
-              <w:rPr>
-                <w:rFonts w:ascii="Times New Roman" w:eastAsia="Times New Roman" w:hAnsi="Times New Roman" w:cs="Times New Roman"/>
-                <w:sz w:val="26"/>
-                <w:szCs w:val="26"/>
-              </w:rPr>
-            </w:pPr>
-            <w:r>
-              <w:rPr>
-                <w:rFonts w:ascii="Times New Roman" w:eastAsia="Times New Roman" w:hAnsi="Times New Roman" w:cs="Times New Roman"/>
-                <w:sz w:val="26"/>
-                <w:szCs w:val="26"/>
-              </w:rPr>
-              <w:t>ITDSIU21080</w:t>
-            </w:r>
-          </w:p>
-        </w:tc>
-        <w:tc>
-          <w:tcPr>
-            <w:tcW w:w="2790" w:type="dxa"/>
-            <w:vAlign w:val="center"/>
-          </w:tcPr>
-          <w:p>
-            <w:pPr>
-              <w:jc w:val="center"/>
-              <w:rPr>
-                <w:rFonts w:ascii="Times New Roman" w:eastAsia="Times New Roman" w:hAnsi="Times New Roman" w:cs="Times New Roman"/>
-                <w:sz w:val="26"/>
-                <w:szCs w:val="26"/>
-              </w:rPr>
-            </w:pPr>
-            <w:r>
-              <w:rPr>
-                <w:rFonts w:ascii="Times New Roman" w:eastAsia="Times New Roman" w:hAnsi="Times New Roman" w:cs="Times New Roman"/>
-                <w:sz w:val="26"/>
-                <w:szCs w:val="26"/>
-              </w:rPr>
-              <w:t>20%</w:t>
-            </w:r>
-          </w:p>
-        </w:tc>
-      </w:tr>
-      <w:tr>
-        <w:trPr>
-          <w:trHeight w:val="300"/>
-        </w:trPr>
-        <w:tc>
-          <w:tcPr>
-            <w:tcW w:w="715" w:type="dxa"/>
-            <w:vAlign w:val="center"/>
-          </w:tcPr>
-          <w:p>
-            <w:pPr>
-              <w:jc w:val="center"/>
-              <w:rPr>
-                <w:rFonts w:ascii="Times New Roman" w:eastAsia="Times New Roman" w:hAnsi="Times New Roman" w:cs="Times New Roman"/>
-                <w:sz w:val="26"/>
-                <w:szCs w:val="26"/>
-              </w:rPr>
-            </w:pPr>
-            <w:r>
-              <w:rPr>
-                <w:rFonts w:ascii="Times New Roman" w:eastAsia="Times New Roman" w:hAnsi="Times New Roman" w:cs="Times New Roman"/>
-                <w:sz w:val="26"/>
-                <w:szCs w:val="26"/>
-              </w:rPr>
-              <w:t>2</w:t>
-            </w:r>
-          </w:p>
-        </w:tc>
-        <w:tc>
-          <w:tcPr>
-            <w:tcW w:w="3420" w:type="dxa"/>
-            <w:vAlign w:val="center"/>
-          </w:tcPr>
-          <w:p>
-            <w:pPr>
-              <w:rPr>
-                <w:rFonts w:ascii="Times New Roman" w:eastAsia="Times New Roman" w:hAnsi="Times New Roman" w:cs="Times New Roman"/>
-                <w:sz w:val="26"/>
-                <w:szCs w:val="26"/>
-              </w:rPr>
-            </w:pPr>
-            <w:r>
-              <w:rPr>
-                <w:rFonts w:ascii="Times New Roman" w:eastAsia="Times New Roman" w:hAnsi="Times New Roman" w:cs="Times New Roman"/>
-                <w:sz w:val="26"/>
-                <w:szCs w:val="26"/>
-              </w:rPr>
-              <w:t>Nguyễn Hải Quân</w:t>
-            </w:r>
-          </w:p>
-        </w:tc>
-        <w:tc>
-          <w:tcPr>
-            <w:tcW w:w="2250" w:type="dxa"/>
-            <w:vAlign w:val="center"/>
-          </w:tcPr>
-          <w:p>
-            <w:pPr>
-              <w:jc w:val="center"/>
-              <w:rPr>
-                <w:rFonts w:ascii="Times New Roman" w:eastAsia="Times New Roman" w:hAnsi="Times New Roman" w:cs="Times New Roman"/>
-                <w:sz w:val="26"/>
-                <w:szCs w:val="26"/>
-              </w:rPr>
-            </w:pPr>
-            <w:r>
-              <w:rPr>
-                <w:rFonts w:ascii="Times New Roman" w:eastAsia="Times New Roman" w:hAnsi="Times New Roman" w:cs="Times New Roman"/>
-                <w:sz w:val="26"/>
-                <w:szCs w:val="26"/>
-              </w:rPr>
-              <w:t>ITITWE21104</w:t>
-            </w:r>
-          </w:p>
-        </w:tc>
-        <w:tc>
-          <w:tcPr>
-            <w:tcW w:w="2790" w:type="dxa"/>
-            <w:vAlign w:val="center"/>
-          </w:tcPr>
-          <w:p>
-            <w:pPr>
-              <w:jc w:val="center"/>
-              <w:rPr>
-                <w:rFonts w:ascii="Times New Roman" w:eastAsia="Times New Roman" w:hAnsi="Times New Roman" w:cs="Times New Roman"/>
-                <w:sz w:val="26"/>
-                <w:szCs w:val="26"/>
-              </w:rPr>
-            </w:pPr>
-            <w:r>
-              <w:rPr>
-                <w:rFonts w:ascii="Times New Roman" w:eastAsia="Times New Roman" w:hAnsi="Times New Roman" w:cs="Times New Roman"/>
-                <w:sz w:val="26"/>
-                <w:szCs w:val="26"/>
-              </w:rPr>
-              <w:t>20%</w:t>
-            </w:r>
-          </w:p>
-        </w:tc>
-      </w:tr>
-      <w:tr>
-        <w:trPr>
-          <w:trHeight w:val="300"/>
-        </w:trPr>
-        <w:tc>
-          <w:tcPr>
-            <w:tcW w:w="715" w:type="dxa"/>
-            <w:vAlign w:val="center"/>
-          </w:tcPr>
-          <w:p>
-            <w:pPr>
-              <w:jc w:val="center"/>
-              <w:rPr>
-                <w:rFonts w:ascii="Times New Roman" w:eastAsia="Times New Roman" w:hAnsi="Times New Roman" w:cs="Times New Roman"/>
-                <w:sz w:val="26"/>
-                <w:szCs w:val="26"/>
-              </w:rPr>
-            </w:pPr>
-            <w:r>
-              <w:rPr>
-                <w:rFonts w:ascii="Times New Roman" w:eastAsia="Times New Roman" w:hAnsi="Times New Roman" w:cs="Times New Roman"/>
-                <w:sz w:val="26"/>
-                <w:szCs w:val="26"/>
-              </w:rPr>
-              <w:t>3</w:t>
-            </w:r>
-          </w:p>
-        </w:tc>
-        <w:tc>
-          <w:tcPr>
-            <w:tcW w:w="3420" w:type="dxa"/>
-            <w:vAlign w:val="center"/>
-          </w:tcPr>
-          <w:p>
-            <w:pPr>
-              <w:rPr>
-                <w:rFonts w:ascii="Times New Roman" w:eastAsia="Times New Roman" w:hAnsi="Times New Roman" w:cs="Times New Roman"/>
-                <w:sz w:val="26"/>
-                <w:szCs w:val="26"/>
-              </w:rPr>
-            </w:pPr>
-            <w:r>
-              <w:rPr>
-                <w:rFonts w:ascii="Times New Roman" w:eastAsia="Times New Roman" w:hAnsi="Times New Roman" w:cs="Times New Roman"/>
-                <w:sz w:val="26"/>
-                <w:szCs w:val="26"/>
-              </w:rPr>
-              <w:t xml:space="preserve">Nguyễn Hoàng Minh </w:t>
-            </w:r>
-            <w:proofErr w:type="spellStart"/>
-            <w:r>
-              <w:rPr>
-                <w:rFonts w:ascii="Times New Roman" w:eastAsia="Times New Roman" w:hAnsi="Times New Roman" w:cs="Times New Roman"/>
-                <w:sz w:val="26"/>
-                <w:szCs w:val="26"/>
-              </w:rPr>
-              <w:t>Khôi</w:t>
-            </w:r>
-            <w:proofErr w:type="spellEnd"/>
-          </w:p>
-        </w:tc>
-        <w:tc>
-          <w:tcPr>
-            <w:tcW w:w="2250" w:type="dxa"/>
-            <w:vAlign w:val="center"/>
-          </w:tcPr>
-          <w:p>
-            <w:pPr>
-              <w:jc w:val="center"/>
-              <w:rPr>
-                <w:rFonts w:ascii="Times New Roman" w:eastAsia="Times New Roman" w:hAnsi="Times New Roman" w:cs="Times New Roman"/>
-                <w:sz w:val="26"/>
-                <w:szCs w:val="26"/>
-              </w:rPr>
-            </w:pPr>
-            <w:r>
-              <w:rPr>
-                <w:rFonts w:ascii="Times New Roman" w:eastAsia="Times New Roman" w:hAnsi="Times New Roman" w:cs="Times New Roman"/>
-                <w:sz w:val="26"/>
-                <w:szCs w:val="26"/>
-              </w:rPr>
-              <w:t>ITCSIU22217</w:t>
-            </w:r>
-          </w:p>
-        </w:tc>
-        <w:tc>
-          <w:tcPr>
-            <w:tcW w:w="2790" w:type="dxa"/>
-            <w:vAlign w:val="center"/>
-          </w:tcPr>
-          <w:p>
-            <w:pPr>
-              <w:jc w:val="center"/>
-              <w:rPr>
-                <w:rFonts w:ascii="Times New Roman" w:eastAsia="Times New Roman" w:hAnsi="Times New Roman" w:cs="Times New Roman"/>
-                <w:sz w:val="26"/>
-                <w:szCs w:val="26"/>
-              </w:rPr>
-            </w:pPr>
-            <w:r>
-              <w:rPr>
-                <w:rFonts w:ascii="Times New Roman" w:eastAsia="Times New Roman" w:hAnsi="Times New Roman" w:cs="Times New Roman"/>
-                <w:sz w:val="26"/>
-                <w:szCs w:val="26"/>
-              </w:rPr>
-              <w:t>20%</w:t>
-            </w:r>
-          </w:p>
-        </w:tc>
-      </w:tr>
-      <w:tr>
-        <w:trPr>
-          <w:trHeight w:val="300"/>
-        </w:trPr>
-        <w:tc>
-          <w:tcPr>
-            <w:tcW w:w="715" w:type="dxa"/>
-            <w:vAlign w:val="center"/>
-          </w:tcPr>
-          <w:p>
-            <w:pPr>
-              <w:jc w:val="center"/>
-              <w:rPr>
-                <w:rFonts w:ascii="Times New Roman" w:eastAsia="Times New Roman" w:hAnsi="Times New Roman" w:cs="Times New Roman"/>
-                <w:sz w:val="26"/>
-                <w:szCs w:val="26"/>
-              </w:rPr>
-            </w:pPr>
-            <w:r>
-              <w:rPr>
-                <w:rFonts w:ascii="Times New Roman" w:eastAsia="Times New Roman" w:hAnsi="Times New Roman" w:cs="Times New Roman"/>
-                <w:sz w:val="26"/>
-                <w:szCs w:val="26"/>
-              </w:rPr>
-              <w:t>4</w:t>
-            </w:r>
-          </w:p>
-        </w:tc>
-        <w:tc>
-          <w:tcPr>
-            <w:tcW w:w="3420" w:type="dxa"/>
-            <w:vAlign w:val="center"/>
-          </w:tcPr>
-          <w:p>
-            <w:pPr>
-              <w:rPr>
-                <w:rFonts w:ascii="Times New Roman" w:eastAsia="Times New Roman" w:hAnsi="Times New Roman" w:cs="Times New Roman"/>
-                <w:sz w:val="26"/>
-                <w:szCs w:val="26"/>
-              </w:rPr>
-            </w:pPr>
-            <w:r>
-              <w:rPr>
-                <w:rFonts w:ascii="Times New Roman" w:eastAsia="Times New Roman" w:hAnsi="Times New Roman" w:cs="Times New Roman"/>
-                <w:sz w:val="26"/>
-                <w:szCs w:val="26"/>
-              </w:rPr>
-              <w:t>Dương Ngọc Phương Anh</w:t>
-            </w:r>
-          </w:p>
-        </w:tc>
-        <w:tc>
-          <w:tcPr>
-            <w:tcW w:w="2250" w:type="dxa"/>
-            <w:vAlign w:val="center"/>
-          </w:tcPr>
-          <w:p>
-            <w:pPr>
-              <w:jc w:val="center"/>
-              <w:rPr>
-                <w:rFonts w:ascii="Times New Roman" w:eastAsia="Times New Roman" w:hAnsi="Times New Roman" w:cs="Times New Roman"/>
-                <w:sz w:val="26"/>
-                <w:szCs w:val="26"/>
-              </w:rPr>
-            </w:pPr>
-            <w:r>
-              <w:rPr>
-                <w:rFonts w:ascii="Times New Roman" w:eastAsia="Times New Roman" w:hAnsi="Times New Roman" w:cs="Times New Roman"/>
-                <w:sz w:val="26"/>
-                <w:szCs w:val="26"/>
-              </w:rPr>
-              <w:t>ITDSIU22135</w:t>
-            </w:r>
-          </w:p>
-        </w:tc>
-        <w:tc>
-          <w:tcPr>
-            <w:tcW w:w="2790" w:type="dxa"/>
-            <w:vAlign w:val="center"/>
-          </w:tcPr>
-          <w:p>
-            <w:pPr>
-              <w:jc w:val="center"/>
-              <w:rPr>
-                <w:rFonts w:ascii="Times New Roman" w:eastAsia="Times New Roman" w:hAnsi="Times New Roman" w:cs="Times New Roman"/>
-                <w:sz w:val="26"/>
-                <w:szCs w:val="26"/>
-              </w:rPr>
-            </w:pPr>
-            <w:r>
-              <w:rPr>
-                <w:rFonts w:ascii="Times New Roman" w:eastAsia="Times New Roman" w:hAnsi="Times New Roman" w:cs="Times New Roman"/>
-                <w:sz w:val="26"/>
-                <w:szCs w:val="26"/>
-              </w:rPr>
-              <w:t>20%</w:t>
-            </w:r>
-          </w:p>
-        </w:tc>
-      </w:tr>
-      <w:tr>
-        <w:trPr>
-          <w:trHeight w:val="300"/>
-        </w:trPr>
-        <w:tc>
-          <w:tcPr>
-            <w:tcW w:w="715" w:type="dxa"/>
-            <w:vAlign w:val="center"/>
-          </w:tcPr>
-          <w:p>
-            <w:pPr>
-              <w:jc w:val="center"/>
-              <w:rPr>
-                <w:rFonts w:ascii="Times New Roman" w:eastAsia="Times New Roman" w:hAnsi="Times New Roman" w:cs="Times New Roman"/>
-                <w:sz w:val="26"/>
-                <w:szCs w:val="26"/>
-              </w:rPr>
-            </w:pPr>
-            <w:r>
-              <w:rPr>
-                <w:rFonts w:ascii="Times New Roman" w:eastAsia="Times New Roman" w:hAnsi="Times New Roman" w:cs="Times New Roman"/>
-                <w:sz w:val="26"/>
-                <w:szCs w:val="26"/>
-              </w:rPr>
-              <w:t>5</w:t>
-            </w:r>
-          </w:p>
-        </w:tc>
-        <w:tc>
-          <w:tcPr>
-            <w:tcW w:w="3420" w:type="dxa"/>
-            <w:vAlign w:val="center"/>
-          </w:tcPr>
-          <w:p>
-            <w:pPr>
-              <w:rPr>
-                <w:rFonts w:ascii="Times New Roman" w:eastAsia="Times New Roman" w:hAnsi="Times New Roman" w:cs="Times New Roman"/>
-                <w:sz w:val="26"/>
-                <w:szCs w:val="26"/>
-              </w:rPr>
-            </w:pPr>
-            <w:r>
-              <w:rPr>
-                <w:rFonts w:ascii="Times New Roman" w:eastAsia="Times New Roman" w:hAnsi="Times New Roman" w:cs="Times New Roman"/>
-                <w:sz w:val="26"/>
-                <w:szCs w:val="26"/>
-              </w:rPr>
-              <w:t xml:space="preserve">Nguyễn Hải </w:t>
-            </w:r>
-            <w:proofErr w:type="spellStart"/>
-            <w:r>
-              <w:rPr>
-                <w:rFonts w:ascii="Times New Roman" w:eastAsia="Times New Roman" w:hAnsi="Times New Roman" w:cs="Times New Roman"/>
-                <w:sz w:val="26"/>
-                <w:szCs w:val="26"/>
-              </w:rPr>
-              <w:t>Phú</w:t>
-            </w:r>
-            <w:proofErr w:type="spellEnd"/>
-          </w:p>
-        </w:tc>
-        <w:tc>
-          <w:tcPr>
-            <w:tcW w:w="2250" w:type="dxa"/>
-            <w:vAlign w:val="center"/>
-          </w:tcPr>
-          <w:p>
-            <w:pPr>
-              <w:jc w:val="center"/>
-              <w:rPr>
-                <w:rFonts w:ascii="Times New Roman" w:eastAsia="Times New Roman" w:hAnsi="Times New Roman" w:cs="Times New Roman"/>
-                <w:sz w:val="26"/>
-                <w:szCs w:val="26"/>
-              </w:rPr>
-            </w:pPr>
-            <w:r>
-              <w:rPr>
-                <w:rFonts w:ascii="Times New Roman" w:eastAsia="Times New Roman" w:hAnsi="Times New Roman" w:cs="Times New Roman"/>
-                <w:sz w:val="26"/>
-                <w:szCs w:val="26"/>
-              </w:rPr>
-              <w:t>ITDSIU22179</w:t>
-            </w:r>
-          </w:p>
-        </w:tc>
-        <w:tc>
-          <w:tcPr>
-            <w:tcW w:w="2790" w:type="dxa"/>
-            <w:vAlign w:val="center"/>
-          </w:tcPr>
-          <w:p>
-            <w:pPr>
-              <w:jc w:val="center"/>
-              <w:rPr>
-                <w:rFonts w:ascii="Times New Roman" w:eastAsia="Times New Roman" w:hAnsi="Times New Roman" w:cs="Times New Roman"/>
-                <w:sz w:val="26"/>
-                <w:szCs w:val="26"/>
-              </w:rPr>
-            </w:pPr>
-            <w:r>
-              <w:rPr>
-                <w:rFonts w:ascii="Times New Roman" w:eastAsia="Times New Roman" w:hAnsi="Times New Roman" w:cs="Times New Roman"/>
-                <w:sz w:val="26"/>
-                <w:szCs w:val="26"/>
-              </w:rPr>
-              <w:t>20%</w:t>
-            </w:r>
-          </w:p>
-        </w:tc>
-      </w:tr>
-    </w:tbl>
-    <w:p>
-      <w:pPr>
-        <w:spacing w:after="0"/>
-        <w:rPr>
-          <w:rFonts w:ascii="Times New Roman" w:hAnsi="Times New Roman" w:cs="Times New Roman"/>
-        </w:rPr>
-      </w:pPr>
-      <w:r>
-        <w:rPr>
-          <w:rFonts w:ascii="Times New Roman" w:hAnsi="Times New Roman" w:cs="Times New Roman"/>
+        <w:ind w:left="90"/>
+        <w:jc w:val="center"/>
+        <w:rPr>
+          <w:rFonts w:ascii="Times New Roman" w:eastAsia="Times New Roman" w:hAnsi="Times New Roman" w:cs="Times New Roman"/>
+          <w:sz w:val="26"/>
+          <w:szCs w:val="26"/>
+        </w:rPr>
+      </w:pPr>
+    </w:p>
+    <w:p>
+      <w:pPr>
+        <w:pStyle w:val="ListParagraph"/>
+        <w:spacing w:after="0"/>
+        <w:ind w:left="90"/>
+        <w:rPr>
+          <w:rFonts w:ascii="Times New Roman" w:eastAsia="Times New Roman" w:hAnsi="Times New Roman" w:cs="Times New Roman"/>
+          <w:sz w:val="26"/>
+          <w:szCs w:val="26"/>
+        </w:rPr>
+      </w:pPr>
+      <w:r>
+        <w:rPr>
+          <w:rFonts w:ascii="Times New Roman" w:eastAsia="Times New Roman" w:hAnsi="Times New Roman" w:cs="Times New Roman"/>
+          <w:sz w:val="26"/>
+          <w:szCs w:val="26"/>
+        </w:rPr>
+        <w:t xml:space="preserve">Based on the classic </w:t>
+      </w:r>
+      <w:r>
+        <w:rPr>
+          <w:rFonts w:ascii="Times New Roman" w:eastAsia="Times New Roman" w:hAnsi="Times New Roman" w:cs="Times New Roman"/>
+          <w:sz w:val="26"/>
+          <w:szCs w:val="26"/>
+        </w:rPr>
+        <w:t>game</w:t>
+      </w:r>
+      <w:r>
+        <w:rPr>
+          <w:rFonts w:ascii="Times New Roman" w:eastAsia="Times New Roman" w:hAnsi="Times New Roman" w:cs="Times New Roman"/>
+          <w:sz w:val="26"/>
+          <w:szCs w:val="26"/>
+        </w:rPr>
+        <w:t xml:space="preserve"> Pacman that many people played as children, the project presents a modern implementation, featuring intelligent ghost behavior driven by pathfinding algorithms. The ghosts utilize algorithms such as A*, </w:t>
+      </w:r>
+      <w:r>
+        <w:rPr>
+          <w:rFonts w:ascii="Times New Roman" w:eastAsia="Times New Roman" w:hAnsi="Times New Roman" w:cs="Times New Roman"/>
+          <w:sz w:val="26"/>
+          <w:szCs w:val="26"/>
+        </w:rPr>
+        <w:t>Depth-First Search (DFS)</w:t>
+      </w:r>
+      <w:r>
+        <w:rPr>
+          <w:rFonts w:ascii="Times New Roman" w:eastAsia="Times New Roman" w:hAnsi="Times New Roman" w:cs="Times New Roman"/>
+          <w:sz w:val="26"/>
+          <w:szCs w:val="26"/>
+        </w:rPr>
+        <w:t>, or Breadth-First Search (BFS) to dynamically chase Pac</w:t>
+      </w:r>
+      <w:r>
+        <w:rPr>
+          <w:rFonts w:ascii="Times New Roman" w:eastAsia="Times New Roman" w:hAnsi="Times New Roman" w:cs="Times New Roman"/>
+          <w:sz w:val="26"/>
+          <w:szCs w:val="26"/>
+        </w:rPr>
+        <w:t>man</w:t>
+      </w:r>
+      <w:r>
+        <w:rPr>
+          <w:rFonts w:ascii="Times New Roman" w:eastAsia="Times New Roman" w:hAnsi="Times New Roman" w:cs="Times New Roman"/>
+          <w:sz w:val="26"/>
+          <w:szCs w:val="26"/>
+        </w:rPr>
+        <w:t>, creating a challenging and engaging gameplay experience.</w:t>
+      </w:r>
+    </w:p>
+    <w:p>
+      <w:pPr>
+        <w:pStyle w:val="ListParagraph"/>
+        <w:spacing w:after="0"/>
+        <w:ind w:left="90"/>
+        <w:rPr>
+          <w:rFonts w:ascii="Times New Roman" w:eastAsia="Times New Roman" w:hAnsi="Times New Roman" w:cs="Times New Roman"/>
+          <w:sz w:val="26"/>
+          <w:szCs w:val="26"/>
+        </w:rPr>
+      </w:pPr>
+    </w:p>
+    <w:p>
+      <w:pPr>
+        <w:pStyle w:val="ListParagraph"/>
+        <w:spacing w:after="0"/>
+        <w:ind w:left="90"/>
+        <w:rPr>
+          <w:rFonts w:ascii="Times New Roman" w:eastAsia="Times New Roman" w:hAnsi="Times New Roman" w:cs="Times New Roman"/>
+          <w:sz w:val="26"/>
+          <w:szCs w:val="26"/>
+        </w:rPr>
+      </w:pPr>
+      <w:r>
+        <w:rPr>
+          <w:rFonts w:ascii="Times New Roman" w:eastAsia="Times New Roman" w:hAnsi="Times New Roman" w:cs="Times New Roman"/>
+          <w:sz w:val="26"/>
+          <w:szCs w:val="26"/>
+        </w:rPr>
+        <w:t>The system integrates real-time decision-making and collision detection, ensuring smooth interactions between game entities. This implementation highlights the practical application of pathfinding techniques in game AI while maintaining the nostalgic essence of the original Pac-Man.</w:t>
+      </w:r>
+    </w:p>
+    <w:p>
+      <w:pPr>
+        <w:pStyle w:val="ListParagraph"/>
+        <w:spacing w:after="0"/>
+        <w:ind w:left="90"/>
+        <w:rPr>
+          <w:rFonts w:ascii="Times New Roman" w:eastAsia="Times New Roman" w:hAnsi="Times New Roman" w:cs="Times New Roman"/>
+          <w:sz w:val="26"/>
+          <w:szCs w:val="26"/>
+        </w:rPr>
+      </w:pPr>
+    </w:p>
+    <w:p>
+      <w:pPr>
+        <w:pStyle w:val="ListParagraph"/>
+        <w:spacing w:after="0"/>
+        <w:ind w:left="90"/>
+        <w:rPr>
+          <w:rFonts w:ascii="Times New Roman" w:eastAsia="Times New Roman" w:hAnsi="Times New Roman" w:cs="Times New Roman"/>
+          <w:sz w:val="26"/>
+          <w:szCs w:val="26"/>
+        </w:rPr>
+      </w:pPr>
+      <w:r>
+        <w:rPr>
+          <w:rFonts w:ascii="Times New Roman" w:eastAsia="Times New Roman" w:hAnsi="Times New Roman" w:cs="Times New Roman"/>
+          <w:sz w:val="26"/>
+          <w:szCs w:val="26"/>
+        </w:rPr>
+        <w:t xml:space="preserve">This report provides a comprehensive overview of the developed game. The first section outlines the project's </w:t>
+      </w:r>
+      <w:r>
+        <w:rPr>
+          <w:rFonts w:ascii="Times New Roman" w:eastAsia="Times New Roman" w:hAnsi="Times New Roman" w:cs="Times New Roman"/>
+          <w:sz w:val="26"/>
+          <w:szCs w:val="26"/>
+        </w:rPr>
+        <w:t>objectives,</w:t>
+      </w:r>
+      <w:r>
+        <w:rPr>
+          <w:rFonts w:ascii="Times New Roman" w:eastAsia="Times New Roman" w:hAnsi="Times New Roman" w:cs="Times New Roman"/>
+          <w:sz w:val="26"/>
+          <w:szCs w:val="26"/>
+        </w:rPr>
+        <w:t xml:space="preserve"> and the resources utilized. The second section delves into the rules and design of the game in detail. The subsequent section presents the demo and results. Finally, the report concludes with a discussion of key takeaways and potential future enhancements.</w:t>
+      </w:r>
+    </w:p>
+    <w:p>
+      <w:pPr>
+        <w:spacing w:after="0"/>
+        <w:rPr>
+          <w:rFonts w:ascii="Times New Roman" w:eastAsia="Times New Roman" w:hAnsi="Times New Roman" w:cs="Times New Roman"/>
+          <w:sz w:val="26"/>
+          <w:szCs w:val="26"/>
+        </w:rPr>
+      </w:pPr>
+      <w:r>
+        <w:rPr>
+          <w:rFonts w:ascii="Times New Roman" w:eastAsia="Times New Roman" w:hAnsi="Times New Roman" w:cs="Times New Roman"/>
+          <w:sz w:val="26"/>
+          <w:szCs w:val="26"/>
         </w:rPr>
         <w:br w:type="page"/>
       </w:r>
-    </w:p>
-    <w:p>
-      <w:pPr>
-        <w:spacing w:after="0"/>
-        <w:rPr>
-          <w:rFonts w:ascii="Times New Roman" w:eastAsia="Times New Roman" w:hAnsi="Times New Roman" w:cs="Times New Roman"/>
-          <w:sz w:val="26"/>
-          <w:szCs w:val="26"/>
-        </w:rPr>
-      </w:pPr>
     </w:p>
     <w:p>
       <w:pPr>
@@ -3368,7 +2815,7 @@
           <w:szCs w:val="32"/>
         </w:rPr>
       </w:pPr>
-      <w:bookmarkStart w:id="2" w:name="abstract"/>
+      <w:bookmarkStart w:id="2" w:name="introduction"/>
       <w:r>
         <w:rPr>
           <w:rFonts w:ascii="Times New Roman" w:eastAsia="Times New Roman" w:hAnsi="Times New Roman" w:cs="Times New Roman"/>
@@ -3377,216 +2824,11 @@
           <w:sz w:val="32"/>
           <w:szCs w:val="32"/>
         </w:rPr>
-        <w:t>ABSTRACT</w:t>
+        <w:lastRenderedPageBreak/>
+        <w:t>CHAPTER 1: INTRODUCTION</w:t>
       </w:r>
     </w:p>
     <w:bookmarkEnd w:id="2"/>
-    <w:p>
-      <w:pPr>
-        <w:pStyle w:val="ListParagraph"/>
-        <w:spacing w:after="0"/>
-        <w:ind w:left="90"/>
-        <w:jc w:val="center"/>
-        <w:rPr>
-          <w:rFonts w:ascii="Times New Roman" w:eastAsia="Times New Roman" w:hAnsi="Times New Roman" w:cs="Times New Roman"/>
-          <w:sz w:val="26"/>
-          <w:szCs w:val="26"/>
-        </w:rPr>
-      </w:pPr>
-    </w:p>
-    <w:p>
-      <w:pPr>
-        <w:pStyle w:val="ListParagraph"/>
-        <w:spacing w:after="0"/>
-        <w:ind w:left="90"/>
-        <w:rPr>
-          <w:rFonts w:ascii="Times New Roman" w:eastAsia="Times New Roman" w:hAnsi="Times New Roman" w:cs="Times New Roman"/>
-          <w:sz w:val="26"/>
-          <w:szCs w:val="26"/>
-        </w:rPr>
-      </w:pPr>
-      <w:r>
-        <w:rPr>
-          <w:rFonts w:ascii="Times New Roman" w:eastAsia="Times New Roman" w:hAnsi="Times New Roman" w:cs="Times New Roman"/>
-          <w:sz w:val="26"/>
-          <w:szCs w:val="26"/>
-        </w:rPr>
-        <w:t xml:space="preserve">Based on the classic </w:t>
-      </w:r>
-      <w:r>
-        <w:rPr>
-          <w:rFonts w:ascii="Times New Roman" w:eastAsia="Times New Roman" w:hAnsi="Times New Roman" w:cs="Times New Roman"/>
-          <w:sz w:val="26"/>
-          <w:szCs w:val="26"/>
-        </w:rPr>
-        <w:t>game</w:t>
-      </w:r>
-      <w:r>
-        <w:rPr>
-          <w:rFonts w:ascii="Times New Roman" w:eastAsia="Times New Roman" w:hAnsi="Times New Roman" w:cs="Times New Roman"/>
-          <w:sz w:val="26"/>
-          <w:szCs w:val="26"/>
-        </w:rPr>
-        <w:t xml:space="preserve"> Pacman that many people played as children, the project presents a modern implementation, featuring intelligent ghost behavior driven by pathfinding algorithms. The ghosts utilize algorithms such as A*, </w:t>
-      </w:r>
-      <w:r>
-        <w:rPr>
-          <w:rFonts w:ascii="Times New Roman" w:eastAsia="Times New Roman" w:hAnsi="Times New Roman" w:cs="Times New Roman"/>
-          <w:sz w:val="26"/>
-          <w:szCs w:val="26"/>
-        </w:rPr>
-        <w:t>Depth-First Search (DFS)</w:t>
-      </w:r>
-      <w:r>
-        <w:rPr>
-          <w:rFonts w:ascii="Times New Roman" w:eastAsia="Times New Roman" w:hAnsi="Times New Roman" w:cs="Times New Roman"/>
-          <w:sz w:val="26"/>
-          <w:szCs w:val="26"/>
-        </w:rPr>
-        <w:t>, or Breadth-First Search (BFS) to dynamically chase Pac</w:t>
-      </w:r>
-      <w:r>
-        <w:rPr>
-          <w:rFonts w:ascii="Times New Roman" w:eastAsia="Times New Roman" w:hAnsi="Times New Roman" w:cs="Times New Roman"/>
-          <w:sz w:val="26"/>
-          <w:szCs w:val="26"/>
-        </w:rPr>
-        <w:t>man</w:t>
-      </w:r>
-      <w:r>
-        <w:rPr>
-          <w:rFonts w:ascii="Times New Roman" w:eastAsia="Times New Roman" w:hAnsi="Times New Roman" w:cs="Times New Roman"/>
-          <w:sz w:val="26"/>
-          <w:szCs w:val="26"/>
-        </w:rPr>
-        <w:t>, creating a challenging and engaging gameplay experience.</w:t>
-      </w:r>
-    </w:p>
-    <w:p>
-      <w:pPr>
-        <w:pStyle w:val="ListParagraph"/>
-        <w:spacing w:after="0"/>
-        <w:ind w:left="90"/>
-        <w:rPr>
-          <w:rFonts w:ascii="Times New Roman" w:eastAsia="Times New Roman" w:hAnsi="Times New Roman" w:cs="Times New Roman"/>
-          <w:sz w:val="26"/>
-          <w:szCs w:val="26"/>
-        </w:rPr>
-      </w:pPr>
-    </w:p>
-    <w:p>
-      <w:pPr>
-        <w:pStyle w:val="ListParagraph"/>
-        <w:spacing w:after="0"/>
-        <w:ind w:left="90"/>
-        <w:rPr>
-          <w:rFonts w:ascii="Times New Roman" w:eastAsia="Times New Roman" w:hAnsi="Times New Roman" w:cs="Times New Roman"/>
-          <w:sz w:val="26"/>
-          <w:szCs w:val="26"/>
-        </w:rPr>
-      </w:pPr>
-      <w:r>
-        <w:rPr>
-          <w:rFonts w:ascii="Times New Roman" w:eastAsia="Times New Roman" w:hAnsi="Times New Roman" w:cs="Times New Roman"/>
-          <w:sz w:val="26"/>
-          <w:szCs w:val="26"/>
-        </w:rPr>
-        <w:t>The system integrates real-time decision-making and collision detection, ensuring smooth interactions between game entities. This implementation highlights the practical application of pathfinding techniques in game AI while maintaining the nostalgic essence of the original Pac-Man.</w:t>
-      </w:r>
-    </w:p>
-    <w:p>
-      <w:pPr>
-        <w:pStyle w:val="ListParagraph"/>
-        <w:spacing w:after="0"/>
-        <w:ind w:left="90"/>
-        <w:rPr>
-          <w:rFonts w:ascii="Times New Roman" w:eastAsia="Times New Roman" w:hAnsi="Times New Roman" w:cs="Times New Roman"/>
-          <w:sz w:val="26"/>
-          <w:szCs w:val="26"/>
-        </w:rPr>
-      </w:pPr>
-    </w:p>
-    <w:p>
-      <w:pPr>
-        <w:pStyle w:val="ListParagraph"/>
-        <w:spacing w:after="0"/>
-        <w:ind w:left="90"/>
-        <w:rPr>
-          <w:rFonts w:ascii="Times New Roman" w:eastAsia="Times New Roman" w:hAnsi="Times New Roman" w:cs="Times New Roman"/>
-          <w:sz w:val="26"/>
-          <w:szCs w:val="26"/>
-        </w:rPr>
-      </w:pPr>
-      <w:r>
-        <w:rPr>
-          <w:rFonts w:ascii="Times New Roman" w:eastAsia="Times New Roman" w:hAnsi="Times New Roman" w:cs="Times New Roman"/>
-          <w:sz w:val="26"/>
-          <w:szCs w:val="26"/>
-        </w:rPr>
-        <w:t xml:space="preserve">This report provides a comprehensive overview of the developed game. The first section outlines the project's </w:t>
-      </w:r>
-      <w:r>
-        <w:rPr>
-          <w:rFonts w:ascii="Times New Roman" w:eastAsia="Times New Roman" w:hAnsi="Times New Roman" w:cs="Times New Roman"/>
-          <w:sz w:val="26"/>
-          <w:szCs w:val="26"/>
-        </w:rPr>
-        <w:t>objectives,</w:t>
-      </w:r>
-      <w:r>
-        <w:rPr>
-          <w:rFonts w:ascii="Times New Roman" w:eastAsia="Times New Roman" w:hAnsi="Times New Roman" w:cs="Times New Roman"/>
-          <w:sz w:val="26"/>
-          <w:szCs w:val="26"/>
-        </w:rPr>
-        <w:t xml:space="preserve"> and the resources utilized. The second section delves into the rules and design of the game in detail. The subsequent section presents the demo and results. Finally, the report concludes with a discussion of key takeaways and potential future enhancements.</w:t>
-      </w:r>
-    </w:p>
-    <w:p>
-      <w:pPr>
-        <w:spacing w:after="0"/>
-        <w:rPr>
-          <w:rFonts w:ascii="Times New Roman" w:eastAsia="Times New Roman" w:hAnsi="Times New Roman" w:cs="Times New Roman"/>
-          <w:sz w:val="26"/>
-          <w:szCs w:val="26"/>
-        </w:rPr>
-      </w:pPr>
-      <w:r>
-        <w:rPr>
-          <w:rFonts w:ascii="Times New Roman" w:eastAsia="Times New Roman" w:hAnsi="Times New Roman" w:cs="Times New Roman"/>
-          <w:sz w:val="26"/>
-          <w:szCs w:val="26"/>
-        </w:rPr>
-        <w:br w:type="page"/>
-      </w:r>
-    </w:p>
-    <w:p>
-      <w:pPr>
-        <w:pStyle w:val="ListParagraph"/>
-        <w:spacing w:after="0"/>
-        <w:ind w:left="90"/>
-        <w:jc w:val="center"/>
-        <w:rPr>
-          <w:rFonts w:ascii="Times New Roman" w:eastAsia="Times New Roman" w:hAnsi="Times New Roman" w:cs="Times New Roman"/>
-          <w:b/>
-          <w:bCs/>
-          <w:sz w:val="32"/>
-          <w:szCs w:val="32"/>
-        </w:rPr>
-      </w:pPr>
-      <w:bookmarkStart w:id="3" w:name="introduction"/>
-      <w:r>
-        <w:rPr>
-          <w:rFonts w:ascii="Times New Roman" w:eastAsia="Times New Roman" w:hAnsi="Times New Roman" w:cs="Times New Roman"/>
-          <w:b/>
-          <w:bCs/>
-          <w:sz w:val="32"/>
-          <w:szCs w:val="32"/>
-        </w:rPr>
-        <w:t>CHAPTER 1: INTRODUCTION</w:t>
-      </w:r>
-    </w:p>
-    <w:bookmarkEnd w:id="3"/>
     <w:p>
       <w:pPr>
         <w:pStyle w:val="ListParagraph"/>
@@ -3626,8 +2868,8 @@
         </w:rPr>
         <w:t>Object</w:t>
       </w:r>
-      <w:bookmarkStart w:id="4" w:name="objectives"/>
-      <w:bookmarkEnd w:id="4"/>
+      <w:bookmarkStart w:id="3" w:name="objectives"/>
+      <w:bookmarkEnd w:id="3"/>
       <w:r>
         <w:rPr>
           <w:rFonts w:ascii="Times New Roman" w:eastAsia="Times New Roman" w:hAnsi="Times New Roman" w:cs="Times New Roman"/>
@@ -3756,7 +2998,7 @@
           <w:szCs w:val="26"/>
         </w:rPr>
       </w:pPr>
-      <w:bookmarkStart w:id="5" w:name="tools"/>
+      <w:bookmarkStart w:id="4" w:name="tools"/>
       <w:r>
         <w:rPr>
           <w:rFonts w:ascii="Times New Roman" w:eastAsia="Times New Roman" w:hAnsi="Times New Roman" w:cs="Times New Roman"/>
@@ -3768,7 +3010,7 @@
         <w:t>The tools used</w:t>
       </w:r>
     </w:p>
-    <w:bookmarkEnd w:id="5"/>
+    <w:bookmarkEnd w:id="4"/>
     <w:p>
       <w:pPr>
         <w:pStyle w:val="ListParagraph"/>
@@ -3911,7 +3153,7 @@
           <w:szCs w:val="36"/>
         </w:rPr>
       </w:pPr>
-      <w:bookmarkStart w:id="6" w:name="figure1_1"/>
+      <w:bookmarkStart w:id="5" w:name="figure1_1"/>
       <w:r>
         <w:rPr>
           <w:rFonts w:ascii="Times New Roman" w:eastAsia="Times New Roman" w:hAnsi="Times New Roman" w:cs="Times New Roman"/>
@@ -3923,7 +3165,7 @@
         <w:t>Figure 1.1. A class in JetBrains IntelliJ IDEA</w:t>
       </w:r>
     </w:p>
-    <w:bookmarkEnd w:id="6"/>
+    <w:bookmarkEnd w:id="5"/>
     <w:p>
       <w:pPr>
         <w:rPr>
@@ -3939,8 +3181,9 @@
           <w:rFonts w:ascii="Times New Roman" w:hAnsi="Times New Roman" w:cs="Times New Roman"/>
           <w:noProof/>
         </w:rPr>
+        <w:lastRenderedPageBreak/>
         <w:drawing>
-          <wp:inline distT="0" distB="0" distL="0" distR="0" wp14:anchorId="3D04D34A" wp14:editId="46E67D15">
+          <wp:inline distT="0" distB="0" distL="0" distR="0" wp14:anchorId="3D04D34A" wp14:editId="5350C93E">
             <wp:extent cx="5943600" cy="2678430"/>
             <wp:effectExtent l="0" t="0" r="0" b="7620"/>
             <wp:docPr id="914140367" name="Picture 1" descr="A screenshot of a computer&#10;&#10;Description automatically generated"/>
@@ -3993,7 +3236,7 @@
           <w:szCs w:val="28"/>
         </w:rPr>
       </w:pPr>
-      <w:bookmarkStart w:id="7" w:name="figure1_2"/>
+      <w:bookmarkStart w:id="6" w:name="figure1_2"/>
       <w:r>
         <w:rPr>
           <w:rFonts w:ascii="Times New Roman" w:eastAsia="Times New Roman" w:hAnsi="Times New Roman" w:cs="Times New Roman"/>
@@ -4005,7 +3248,7 @@
         <w:t>Figure 1.2. GitHub working environment</w:t>
       </w:r>
     </w:p>
-    <w:bookmarkEnd w:id="7"/>
+    <w:bookmarkEnd w:id="6"/>
     <w:p>
       <w:pPr>
         <w:jc w:val="center"/>
@@ -4040,7 +3283,7 @@
           <w:szCs w:val="32"/>
         </w:rPr>
       </w:pPr>
-      <w:bookmarkStart w:id="8" w:name="methodology"/>
+      <w:bookmarkStart w:id="7" w:name="methodology"/>
       <w:r>
         <w:rPr>
           <w:rFonts w:ascii="Times New Roman" w:eastAsia="Times New Roman" w:hAnsi="Times New Roman" w:cs="Times New Roman"/>
@@ -4049,10 +3292,11 @@
           <w:sz w:val="32"/>
           <w:szCs w:val="32"/>
         </w:rPr>
+        <w:lastRenderedPageBreak/>
         <w:t>CHAPTER 2: METHODOLOGY</w:t>
       </w:r>
     </w:p>
-    <w:bookmarkEnd w:id="8"/>
+    <w:bookmarkEnd w:id="7"/>
     <w:p>
       <w:pPr>
         <w:spacing w:after="0"/>
@@ -4081,7 +3325,7 @@
           <w:szCs w:val="26"/>
         </w:rPr>
       </w:pPr>
-      <w:bookmarkStart w:id="9" w:name="logic"/>
+      <w:bookmarkStart w:id="8" w:name="logic"/>
       <w:r>
         <w:rPr>
           <w:rFonts w:ascii="Times New Roman" w:eastAsia="Times New Roman" w:hAnsi="Times New Roman" w:cs="Times New Roman"/>
@@ -4093,7 +3337,7 @@
         <w:t>Game Logic:</w:t>
       </w:r>
     </w:p>
-    <w:bookmarkEnd w:id="9"/>
+    <w:bookmarkEnd w:id="8"/>
     <w:p>
       <w:pPr>
         <w:spacing w:after="0"/>
@@ -4129,7 +3373,7 @@
           <w:noProof/>
         </w:rPr>
         <w:drawing>
-          <wp:inline distT="0" distB="0" distL="0" distR="0" wp14:anchorId="4FBF34A1" wp14:editId="4AFC2A10">
+          <wp:inline distT="0" distB="0" distL="0" distR="0" wp14:anchorId="4FBF34A1" wp14:editId="4488E89E">
             <wp:extent cx="2409778" cy="2863794"/>
             <wp:effectExtent l="0" t="0" r="0" b="0"/>
             <wp:docPr id="1783379295" name="Picture 1" descr="A video game with a maze and pacman&#10;&#10;Description automatically generated"/>
@@ -4183,7 +3427,7 @@
           <w:szCs w:val="26"/>
         </w:rPr>
       </w:pPr>
-      <w:bookmarkStart w:id="10" w:name="figure2_1"/>
+      <w:bookmarkStart w:id="9" w:name="figure2_1"/>
       <w:r>
         <w:rPr>
           <w:rFonts w:ascii="Times New Roman" w:eastAsia="Times New Roman" w:hAnsi="Times New Roman" w:cs="Times New Roman"/>
@@ -4225,7 +3469,7 @@
         <w:t>Ghosts</w:t>
       </w:r>
     </w:p>
-    <w:bookmarkEnd w:id="10"/>
+    <w:bookmarkEnd w:id="9"/>
     <w:p>
       <w:pPr>
         <w:spacing w:after="0"/>
@@ -4526,6 +3770,7 @@
           <w:sz w:val="26"/>
           <w:szCs w:val="26"/>
         </w:rPr>
+        <w:lastRenderedPageBreak/>
         <w:t>Points System: Each food pellet consumed adds 1 point to your score. The more food you eat, the higher your score!</w:t>
       </w:r>
     </w:p>
@@ -4648,8 +3893,8 @@
         </w:rPr>
         <w:t>Des</w:t>
       </w:r>
-      <w:bookmarkStart w:id="11" w:name="design"/>
-      <w:bookmarkEnd w:id="11"/>
+      <w:bookmarkStart w:id="10" w:name="design"/>
+      <w:bookmarkEnd w:id="10"/>
       <w:r>
         <w:rPr>
           <w:rFonts w:ascii="Times New Roman" w:eastAsia="Times New Roman" w:hAnsi="Times New Roman" w:cs="Times New Roman"/>
@@ -4785,7 +4030,7 @@
           <w:szCs w:val="26"/>
         </w:rPr>
       </w:pPr>
-      <w:bookmarkStart w:id="12" w:name="figure2_2"/>
+      <w:bookmarkStart w:id="11" w:name="figure2_2"/>
       <w:r>
         <w:rPr>
           <w:rFonts w:ascii="Times New Roman" w:eastAsia="Times New Roman" w:hAnsi="Times New Roman" w:cs="Times New Roman"/>
@@ -4807,7 +4052,7 @@
         <w:t>Pacman.gif</w:t>
       </w:r>
     </w:p>
-    <w:bookmarkEnd w:id="12"/>
+    <w:bookmarkEnd w:id="11"/>
     <w:p>
       <w:pPr>
         <w:spacing w:after="0"/>
@@ -5056,7 +4301,7 @@
           <w:szCs w:val="26"/>
         </w:rPr>
       </w:pPr>
-      <w:bookmarkStart w:id="13" w:name="figure2_3"/>
+      <w:bookmarkStart w:id="12" w:name="figure2_3"/>
       <w:r>
         <w:rPr>
           <w:rFonts w:ascii="Times New Roman" w:eastAsia="Times New Roman" w:hAnsi="Times New Roman" w:cs="Times New Roman"/>
@@ -5088,7 +4333,7 @@
         <w:t>.png</w:t>
       </w:r>
     </w:p>
-    <w:bookmarkEnd w:id="13"/>
+    <w:bookmarkEnd w:id="12"/>
     <w:p>
       <w:pPr>
         <w:rPr>
@@ -5131,6 +4376,7 @@
           <w:sz w:val="26"/>
           <w:szCs w:val="26"/>
         </w:rPr>
+        <w:lastRenderedPageBreak/>
         <w:t>Proj</w:t>
       </w:r>
       <w:r>
@@ -5171,7 +4417,7 @@
           <w:szCs w:val="26"/>
         </w:rPr>
       </w:pPr>
-      <w:bookmarkStart w:id="14" w:name="data_struct"/>
+      <w:bookmarkStart w:id="13" w:name="data_struct"/>
       <w:r>
         <w:rPr>
           <w:rFonts w:ascii="Times New Roman" w:eastAsia="Times New Roman" w:hAnsi="Times New Roman" w:cs="Times New Roman"/>
@@ -5183,7 +4429,7 @@
         <w:t>Data structures</w:t>
       </w:r>
     </w:p>
-    <w:bookmarkEnd w:id="14"/>
+    <w:bookmarkEnd w:id="13"/>
     <w:p>
       <w:pPr>
         <w:pStyle w:val="ListParagraph"/>
@@ -5235,6 +4481,7 @@
         </w:rPr>
         <w:t xml:space="preserve">Purpose: Store and manage ghosts in the game. The </w:t>
       </w:r>
+      <w:proofErr w:type="gramStart"/>
       <w:r>
         <w:rPr>
           <w:rFonts w:ascii="Times New Roman" w:eastAsia="Times New Roman" w:hAnsi="Times New Roman" w:cs="Times New Roman"/>
@@ -5245,6 +4492,7 @@
         </w:rPr>
         <w:t>ghosts</w:t>
       </w:r>
+      <w:proofErr w:type="gramEnd"/>
       <w:r>
         <w:rPr>
           <w:rFonts w:ascii="Times New Roman" w:eastAsia="Times New Roman" w:hAnsi="Times New Roman" w:cs="Times New Roman"/>
@@ -5310,8 +4558,9 @@
           <w:sz w:val="26"/>
           <w:szCs w:val="26"/>
         </w:rPr>
-        <w:t>This makes the time complexity O</w:t>
-      </w:r>
+        <w:t xml:space="preserve">This makes the time complexity </w:t>
+      </w:r>
+      <w:proofErr w:type="gramStart"/>
       <w:r>
         <w:rPr>
           <w:rFonts w:ascii="Times New Roman" w:eastAsia="Times New Roman" w:hAnsi="Times New Roman" w:cs="Times New Roman"/>
@@ -5319,8 +4568,18 @@
           <w:sz w:val="26"/>
           <w:szCs w:val="26"/>
         </w:rPr>
+        <w:t>O</w:t>
+      </w:r>
+      <w:r>
+        <w:rPr>
+          <w:rFonts w:ascii="Times New Roman" w:eastAsia="Times New Roman" w:hAnsi="Times New Roman" w:cs="Times New Roman"/>
+          <w:color w:val="000000" w:themeColor="text1"/>
+          <w:sz w:val="26"/>
+          <w:szCs w:val="26"/>
+        </w:rPr>
         <w:t>(</w:t>
       </w:r>
+      <w:proofErr w:type="gramEnd"/>
       <w:r>
         <w:rPr>
           <w:rFonts w:ascii="Times New Roman" w:eastAsia="Times New Roman" w:hAnsi="Times New Roman" w:cs="Times New Roman"/>
@@ -5453,6 +4712,7 @@
             <w:pPr>
               <w:rPr>
                 <w:rFonts w:ascii="Times New Roman" w:hAnsi="Times New Roman" w:cs="Times New Roman"/>
+                <w:lang w:val="pt-BR"/>
               </w:rPr>
             </w:pPr>
             <w:r>
@@ -5461,6 +4721,7 @@
                 <w:color w:val="000000" w:themeColor="text1"/>
                 <w:sz w:val="26"/>
                 <w:szCs w:val="26"/>
+                <w:lang w:val="pt-BR"/>
               </w:rPr>
               <w:t>O (1) (average), O(n) (worst)</w:t>
             </w:r>
@@ -5521,6 +4782,7 @@
             <w:pPr>
               <w:rPr>
                 <w:rFonts w:ascii="Times New Roman" w:hAnsi="Times New Roman" w:cs="Times New Roman"/>
+                <w:lang w:val="pt-BR"/>
               </w:rPr>
             </w:pPr>
             <w:r>
@@ -5529,6 +4791,7 @@
                 <w:color w:val="000000" w:themeColor="text1"/>
                 <w:sz w:val="26"/>
                 <w:szCs w:val="26"/>
+                <w:lang w:val="pt-BR"/>
               </w:rPr>
               <w:t>O (1) (average), O(n) (worst)</w:t>
             </w:r>
@@ -5589,6 +4852,7 @@
             <w:pPr>
               <w:rPr>
                 <w:rFonts w:ascii="Times New Roman" w:hAnsi="Times New Roman" w:cs="Times New Roman"/>
+                <w:lang w:val="pt-BR"/>
               </w:rPr>
             </w:pPr>
             <w:r>
@@ -5597,6 +4861,7 @@
                 <w:color w:val="000000" w:themeColor="text1"/>
                 <w:sz w:val="26"/>
                 <w:szCs w:val="26"/>
+                <w:lang w:val="pt-BR"/>
               </w:rPr>
               <w:t>O (1) (average), O(n) (worst)</w:t>
             </w:r>
@@ -5704,6 +4969,7 @@
           <w:rFonts w:ascii="Times New Roman" w:hAnsi="Times New Roman" w:cs="Times New Roman"/>
           <w:noProof/>
         </w:rPr>
+        <w:lastRenderedPageBreak/>
         <w:drawing>
           <wp:inline distT="0" distB="0" distL="0" distR="0" wp14:anchorId="39534892" wp14:editId="65AAB9E6">
             <wp:extent cx="5943600" cy="4119245"/>
@@ -5798,6 +5064,7 @@
           <w:rFonts w:ascii="Times New Roman" w:hAnsi="Times New Roman" w:cs="Times New Roman"/>
           <w:noProof/>
         </w:rPr>
+        <w:lastRenderedPageBreak/>
         <w:drawing>
           <wp:inline distT="0" distB="0" distL="0" distR="0" wp14:anchorId="0BD941AE" wp14:editId="56912B4B">
             <wp:extent cx="5943600" cy="3812540"/>
@@ -5900,7 +5167,7 @@
           <w:szCs w:val="26"/>
         </w:rPr>
       </w:pPr>
-      <w:bookmarkStart w:id="15" w:name="figure3_1"/>
+      <w:bookmarkStart w:id="14" w:name="figure3_1"/>
       <w:r>
         <w:rPr>
           <w:rFonts w:ascii="Times New Roman" w:eastAsia="Times New Roman" w:hAnsi="Times New Roman" w:cs="Times New Roman"/>
@@ -5912,7 +5179,7 @@
         <w:t>Figure 3.1. Creation of the Ghosts HashSet</w:t>
       </w:r>
     </w:p>
-    <w:bookmarkEnd w:id="15"/>
+    <w:bookmarkEnd w:id="14"/>
     <w:p>
       <w:pPr>
         <w:spacing w:after="0"/>
@@ -5976,6 +5243,7 @@
           <w:sz w:val="26"/>
           <w:szCs w:val="26"/>
         </w:rPr>
+        <w:lastRenderedPageBreak/>
         <w:t>Purpose: UCS always explores the least-cost path first, ensuring that the first time it reaches the destination, it has found the optimal path. The cost is measured as the cumulative steps taken to reach a node (no heuristics involved).</w:t>
       </w:r>
     </w:p>
@@ -6617,6 +5885,7 @@
           <w:sz w:val="26"/>
           <w:szCs w:val="26"/>
         </w:rPr>
+        <w:lastRenderedPageBreak/>
         <w:t xml:space="preserve">Processing: </w:t>
       </w:r>
       <w:r>
@@ -6671,7 +5940,7 @@
           <w:szCs w:val="26"/>
         </w:rPr>
       </w:pPr>
-      <w:bookmarkStart w:id="16" w:name="algorithm"/>
+      <w:bookmarkStart w:id="15" w:name="algorithm"/>
       <w:r>
         <w:rPr>
           <w:rFonts w:ascii="Times New Roman" w:eastAsia="Times New Roman" w:hAnsi="Times New Roman" w:cs="Times New Roman"/>
@@ -6693,7 +5962,7 @@
         <w:t>lgorithms</w:t>
       </w:r>
     </w:p>
-    <w:bookmarkEnd w:id="16"/>
+    <w:bookmarkEnd w:id="15"/>
     <w:p>
       <w:pPr>
         <w:pStyle w:val="ListParagraph"/>
@@ -6822,8 +6091,18 @@
           <w:sz w:val="26"/>
           <w:szCs w:val="26"/>
         </w:rPr>
-        <w:t>UCS uses a priority queue. Enqueueing and dequeuing from the priority queue takes O(</w:t>
-      </w:r>
+        <w:t xml:space="preserve">UCS uses a priority queue. Enqueueing and dequeuing from the priority queue takes </w:t>
+      </w:r>
+      <w:proofErr w:type="gramStart"/>
+      <w:r>
+        <w:rPr>
+          <w:rFonts w:ascii="Times New Roman" w:eastAsia="Times New Roman" w:hAnsi="Times New Roman" w:cs="Times New Roman"/>
+          <w:sz w:val="26"/>
+          <w:szCs w:val="26"/>
+        </w:rPr>
+        <w:t>O(</w:t>
+      </w:r>
+      <w:proofErr w:type="gramEnd"/>
       <w:r>
         <w:rPr>
           <w:rFonts w:ascii="Times New Roman" w:eastAsia="Times New Roman" w:hAnsi="Times New Roman" w:cs="Times New Roman"/>
@@ -6917,6 +6196,7 @@
           <w:rFonts w:ascii="Times New Roman" w:hAnsi="Times New Roman" w:cs="Times New Roman"/>
           <w:noProof/>
         </w:rPr>
+        <w:lastRenderedPageBreak/>
         <w:drawing>
           <wp:inline distT="0" distB="0" distL="0" distR="0" wp14:anchorId="7D21C488" wp14:editId="0DA3C9E5">
             <wp:extent cx="5943600" cy="4914900"/>
@@ -6972,7 +6252,7 @@
           <w:szCs w:val="26"/>
         </w:rPr>
       </w:pPr>
-      <w:bookmarkStart w:id="17" w:name="figure3_2"/>
+      <w:bookmarkStart w:id="16" w:name="figure3_2"/>
       <w:r>
         <w:rPr>
           <w:rFonts w:ascii="Times New Roman" w:eastAsia="Times New Roman" w:hAnsi="Times New Roman" w:cs="Times New Roman"/>
@@ -6993,7 +6273,7 @@
         </w:rPr>
         <w:t>Find the path to Pacman using Uniform Cost Search</w:t>
       </w:r>
-      <w:bookmarkEnd w:id="17"/>
+      <w:bookmarkEnd w:id="16"/>
     </w:p>
     <w:p>
       <w:pPr>
@@ -7265,6 +6545,7 @@
           <w:rFonts w:ascii="Times New Roman" w:hAnsi="Times New Roman" w:cs="Times New Roman"/>
           <w:noProof/>
         </w:rPr>
+        <w:lastRenderedPageBreak/>
         <w:drawing>
           <wp:inline distT="0" distB="0" distL="0" distR="0" wp14:anchorId="5CA4438D" wp14:editId="5081774D">
             <wp:extent cx="5943600" cy="4943475"/>
@@ -7641,6 +6922,7 @@
           <w:rFonts w:ascii="Times New Roman" w:hAnsi="Times New Roman" w:cs="Times New Roman"/>
           <w:noProof/>
         </w:rPr>
+        <w:lastRenderedPageBreak/>
         <w:drawing>
           <wp:inline distT="0" distB="0" distL="0" distR="0" wp14:anchorId="19B99D7C" wp14:editId="5D81AD66">
             <wp:extent cx="5943600" cy="4952998"/>
@@ -7696,7 +6978,7 @@
           <w:szCs w:val="26"/>
         </w:rPr>
       </w:pPr>
-      <w:bookmarkStart w:id="18" w:name="figure3_4"/>
+      <w:bookmarkStart w:id="17" w:name="figure3_4"/>
       <w:r>
         <w:rPr>
           <w:rFonts w:ascii="Times New Roman" w:eastAsia="Times New Roman" w:hAnsi="Times New Roman" w:cs="Times New Roman"/>
@@ -7708,7 +6990,7 @@
         <w:t>Figure 3.4. Find the path to Pacman using A-Star</w:t>
       </w:r>
     </w:p>
-    <w:bookmarkEnd w:id="18"/>
+    <w:bookmarkEnd w:id="17"/>
     <w:p>
       <w:pPr>
         <w:spacing w:after="0"/>
@@ -8051,6 +7333,7 @@
           <w:sz w:val="26"/>
           <w:szCs w:val="26"/>
         </w:rPr>
+        <w:lastRenderedPageBreak/>
         <w:t>A visited list may also consume O(n) space for tracking explored cells in both searches.</w:t>
       </w:r>
     </w:p>
@@ -8130,7 +7413,7 @@
           <w:szCs w:val="26"/>
         </w:rPr>
       </w:pPr>
-      <w:bookmarkStart w:id="19" w:name="figure3_5"/>
+      <w:bookmarkStart w:id="18" w:name="figure3_5"/>
       <w:r>
         <w:rPr>
           <w:rFonts w:ascii="Times New Roman" w:eastAsia="Times New Roman" w:hAnsi="Times New Roman" w:cs="Times New Roman"/>
@@ -8151,7 +7434,7 @@
         </w:rPr>
         <w:t>Bidirectional Depth-First Search</w:t>
       </w:r>
-      <w:bookmarkEnd w:id="19"/>
+      <w:bookmarkEnd w:id="18"/>
     </w:p>
     <w:p>
       <w:pPr>
@@ -8187,7 +7470,7 @@
           <w:szCs w:val="26"/>
         </w:rPr>
       </w:pPr>
-      <w:bookmarkStart w:id="20" w:name="uml"/>
+      <w:bookmarkStart w:id="19" w:name="uml"/>
       <w:r>
         <w:rPr>
           <w:rFonts w:ascii="Times New Roman" w:eastAsia="Times New Roman" w:hAnsi="Times New Roman" w:cs="Times New Roman"/>
@@ -8196,10 +7479,11 @@
           <w:sz w:val="26"/>
           <w:szCs w:val="26"/>
         </w:rPr>
+        <w:lastRenderedPageBreak/>
         <w:t>UML Diagram</w:t>
       </w:r>
     </w:p>
-    <w:bookmarkEnd w:id="20"/>
+    <w:bookmarkEnd w:id="19"/>
     <w:p>
       <w:pPr>
         <w:spacing w:after="0"/>
@@ -8265,9 +7549,10 @@
           <w:rFonts w:ascii="Times New Roman" w:eastAsia="Times New Roman" w:hAnsi="Times New Roman" w:cs="Times New Roman"/>
           <w:sz w:val="26"/>
           <w:szCs w:val="26"/>
-        </w:rPr>
-      </w:pPr>
-      <w:bookmarkStart w:id="21" w:name="figure3_6"/>
+          <w:lang w:val="pt-BR"/>
+        </w:rPr>
+      </w:pPr>
+      <w:bookmarkStart w:id="20" w:name="figure3_6"/>
       <w:r>
         <w:rPr>
           <w:rFonts w:ascii="Times New Roman" w:eastAsia="Times New Roman" w:hAnsi="Times New Roman" w:cs="Times New Roman"/>
@@ -8275,24 +7560,27 @@
           <w:iCs/>
           <w:sz w:val="26"/>
           <w:szCs w:val="26"/>
+          <w:lang w:val="pt-BR"/>
         </w:rPr>
         <w:t>Figure 3.6. UML diagram</w:t>
       </w:r>
     </w:p>
-    <w:bookmarkEnd w:id="21"/>
-    <w:p>
-      <w:pPr>
-        <w:rPr>
-          <w:rFonts w:ascii="Times New Roman" w:eastAsia="Times New Roman" w:hAnsi="Times New Roman" w:cs="Times New Roman"/>
-          <w:sz w:val="26"/>
-          <w:szCs w:val="26"/>
-        </w:rPr>
-      </w:pPr>
-      <w:r>
-        <w:rPr>
-          <w:rFonts w:ascii="Times New Roman" w:eastAsia="Times New Roman" w:hAnsi="Times New Roman" w:cs="Times New Roman"/>
-          <w:sz w:val="26"/>
-          <w:szCs w:val="26"/>
+    <w:bookmarkEnd w:id="20"/>
+    <w:p>
+      <w:pPr>
+        <w:rPr>
+          <w:rFonts w:ascii="Times New Roman" w:eastAsia="Times New Roman" w:hAnsi="Times New Roman" w:cs="Times New Roman"/>
+          <w:sz w:val="26"/>
+          <w:szCs w:val="26"/>
+          <w:lang w:val="pt-BR"/>
+        </w:rPr>
+      </w:pPr>
+      <w:r>
+        <w:rPr>
+          <w:rFonts w:ascii="Times New Roman" w:eastAsia="Times New Roman" w:hAnsi="Times New Roman" w:cs="Times New Roman"/>
+          <w:sz w:val="26"/>
+          <w:szCs w:val="26"/>
+          <w:lang w:val="pt-BR"/>
         </w:rPr>
         <w:br w:type="page"/>
       </w:r>
@@ -8307,9 +7595,10 @@
           <w:bCs/>
           <w:sz w:val="32"/>
           <w:szCs w:val="32"/>
-        </w:rPr>
-      </w:pPr>
-      <w:bookmarkStart w:id="22" w:name="demo"/>
+          <w:lang w:val="pt-BR"/>
+        </w:rPr>
+      </w:pPr>
+      <w:bookmarkStart w:id="21" w:name="demo"/>
       <w:r>
         <w:rPr>
           <w:rFonts w:ascii="Times New Roman" w:eastAsia="Times New Roman" w:hAnsi="Times New Roman" w:cs="Times New Roman"/>
@@ -8317,11 +7606,13 @@
           <w:bCs/>
           <w:sz w:val="32"/>
           <w:szCs w:val="32"/>
-        </w:rPr>
+          <w:lang w:val="pt-BR"/>
+        </w:rPr>
+        <w:lastRenderedPageBreak/>
         <w:t>CHAPTER 3: DEMO – RESULT</w:t>
       </w:r>
     </w:p>
-    <w:bookmarkEnd w:id="22"/>
+    <w:bookmarkEnd w:id="21"/>
     <w:p>
       <w:pPr>
         <w:spacing w:after="0"/>
@@ -8332,6 +7623,7 @@
           <w:bCs/>
           <w:sz w:val="32"/>
           <w:szCs w:val="32"/>
+          <w:lang w:val="pt-BR"/>
         </w:rPr>
       </w:pPr>
     </w:p>
@@ -8572,7 +7864,25 @@
           <w:sz w:val="26"/>
           <w:szCs w:val="26"/>
         </w:rPr>
-        <w:t>Now you press space or enter to start the game, You can control Pac-Man using the arrow keys on your keyboard</w:t>
+        <w:t xml:space="preserve">Now you press space or enter to start the game, </w:t>
+      </w:r>
+      <w:proofErr w:type="gramStart"/>
+      <w:r>
+        <w:rPr>
+          <w:rFonts w:ascii="Times New Roman" w:eastAsia="Times New Roman" w:hAnsi="Times New Roman" w:cs="Times New Roman"/>
+          <w:sz w:val="26"/>
+          <w:szCs w:val="26"/>
+        </w:rPr>
+        <w:t>You</w:t>
+      </w:r>
+      <w:proofErr w:type="gramEnd"/>
+      <w:r>
+        <w:rPr>
+          <w:rFonts w:ascii="Times New Roman" w:eastAsia="Times New Roman" w:hAnsi="Times New Roman" w:cs="Times New Roman"/>
+          <w:sz w:val="26"/>
+          <w:szCs w:val="26"/>
+        </w:rPr>
+        <w:t xml:space="preserve"> can control Pac-Man using the arrow keys on your keyboard</w:t>
       </w:r>
       <w:r>
         <w:rPr>
@@ -8613,7 +7923,7 @@
           <w:szCs w:val="32"/>
         </w:rPr>
       </w:pPr>
-      <w:bookmarkStart w:id="23" w:name="conclusion"/>
+      <w:bookmarkStart w:id="22" w:name="conclusion"/>
       <w:r>
         <w:rPr>
           <w:rFonts w:ascii="Times New Roman" w:eastAsia="Times New Roman" w:hAnsi="Times New Roman" w:cs="Times New Roman"/>
@@ -8622,10 +7932,11 @@
           <w:sz w:val="32"/>
           <w:szCs w:val="32"/>
         </w:rPr>
+        <w:lastRenderedPageBreak/>
         <w:t>CHAPTER 4: CONCLUSION AND FUTURE WORK</w:t>
       </w:r>
     </w:p>
-    <w:bookmarkEnd w:id="23"/>
+    <w:bookmarkEnd w:id="22"/>
     <w:p>
       <w:pPr>
         <w:spacing w:after="0"/>
@@ -8653,7 +7964,7 @@
           <w:szCs w:val="26"/>
         </w:rPr>
       </w:pPr>
-      <w:bookmarkStart w:id="24" w:name="conclusion_1"/>
+      <w:bookmarkStart w:id="23" w:name="conclusion_1"/>
       <w:r>
         <w:rPr>
           <w:rFonts w:ascii="Times New Roman" w:eastAsia="Times New Roman" w:hAnsi="Times New Roman" w:cs="Times New Roman"/>
@@ -8663,7 +7974,7 @@
         <w:t>Conclusion</w:t>
       </w:r>
     </w:p>
-    <w:bookmarkEnd w:id="24"/>
+    <w:bookmarkEnd w:id="23"/>
     <w:p>
       <w:pPr>
         <w:spacing w:after="0"/>
@@ -8707,7 +8018,7 @@
           <w:szCs w:val="26"/>
         </w:rPr>
       </w:pPr>
-      <w:bookmarkStart w:id="25" w:name="future_work"/>
+      <w:bookmarkStart w:id="24" w:name="future_work"/>
       <w:r>
         <w:rPr>
           <w:rFonts w:ascii="Times New Roman" w:eastAsia="Times New Roman" w:hAnsi="Times New Roman" w:cs="Times New Roman"/>
@@ -8717,7 +8028,7 @@
         <w:t>Future Work</w:t>
       </w:r>
     </w:p>
-    <w:bookmarkEnd w:id="25"/>
+    <w:bookmarkEnd w:id="24"/>
     <w:p>
       <w:pPr>
         <w:spacing w:after="0"/>
@@ -8775,7 +8086,7 @@
           <w:szCs w:val="26"/>
         </w:rPr>
       </w:pPr>
-      <w:bookmarkStart w:id="26" w:name="acknowlegdement"/>
+      <w:bookmarkStart w:id="25" w:name="acknowlegdement"/>
       <w:r>
         <w:rPr>
           <w:rFonts w:ascii="Times New Roman" w:eastAsia="Times New Roman" w:hAnsi="Times New Roman" w:cs="Times New Roman"/>
@@ -8785,7 +8096,7 @@
         <w:t>Acknowledgment</w:t>
       </w:r>
     </w:p>
-    <w:bookmarkEnd w:id="26"/>
+    <w:bookmarkEnd w:id="25"/>
     <w:p>
       <w:pPr>
         <w:spacing w:after="0"/>
@@ -8834,7 +8145,7 @@
           <w:szCs w:val="32"/>
         </w:rPr>
       </w:pPr>
-      <w:bookmarkStart w:id="27" w:name="references"/>
+      <w:bookmarkStart w:id="26" w:name="references"/>
       <w:r>
         <w:rPr>
           <w:rFonts w:ascii="Times New Roman" w:eastAsia="Times New Roman" w:hAnsi="Times New Roman" w:cs="Times New Roman"/>
@@ -8843,85 +8154,146 @@
           <w:sz w:val="32"/>
           <w:szCs w:val="32"/>
         </w:rPr>
+        <w:lastRenderedPageBreak/>
         <w:t>REFERENCES</w:t>
       </w:r>
     </w:p>
-    <w:bookmarkEnd w:id="27"/>
-    <w:p>
-      <w:pPr>
-        <w:spacing w:after="0"/>
-        <w:rPr>
-          <w:rFonts w:ascii="Times New Roman" w:eastAsia="Times New Roman" w:hAnsi="Times New Roman" w:cs="Times New Roman"/>
-          <w:sz w:val="26"/>
-          <w:szCs w:val="26"/>
-        </w:rPr>
-      </w:pPr>
-    </w:p>
-    <w:p>
-      <w:pPr>
-        <w:spacing w:after="0"/>
-        <w:rPr>
-          <w:rFonts w:ascii="Times New Roman" w:eastAsia="Times New Roman" w:hAnsi="Times New Roman" w:cs="Times New Roman"/>
-          <w:sz w:val="26"/>
-          <w:szCs w:val="26"/>
-        </w:rPr>
-      </w:pPr>
-      <w:r>
-        <w:rPr>
-          <w:rFonts w:ascii="Times New Roman" w:eastAsia="Times New Roman" w:hAnsi="Times New Roman" w:cs="Times New Roman"/>
-          <w:sz w:val="26"/>
-          <w:szCs w:val="26"/>
-        </w:rPr>
-        <w:t xml:space="preserve">Kenny Yip Coding. (2024, October 21). Code Pacman in Java [Video]. YouTube. </w:t>
+    <w:bookmarkEnd w:id="26"/>
+    <w:p>
+      <w:pPr>
+        <w:spacing w:after="0"/>
+        <w:rPr>
+          <w:rFonts w:ascii="Times New Roman" w:eastAsia="Times New Roman" w:hAnsi="Times New Roman" w:cs="Times New Roman"/>
+          <w:sz w:val="26"/>
+          <w:szCs w:val="26"/>
+        </w:rPr>
+      </w:pPr>
+    </w:p>
+    <w:p>
+      <w:pPr>
+        <w:spacing w:after="0"/>
+        <w:rPr>
+          <w:rFonts w:ascii="Times New Roman" w:eastAsia="Times New Roman" w:hAnsi="Times New Roman" w:cs="Times New Roman"/>
+          <w:sz w:val="26"/>
+          <w:szCs w:val="26"/>
+          <w:lang w:val="pt-BR"/>
+        </w:rPr>
+      </w:pPr>
+      <w:r>
+        <w:rPr>
+          <w:rFonts w:ascii="Times New Roman" w:eastAsia="Times New Roman" w:hAnsi="Times New Roman" w:cs="Times New Roman"/>
+          <w:sz w:val="26"/>
+          <w:szCs w:val="26"/>
+        </w:rPr>
+        <w:t xml:space="preserve">Kenny Yip Coding. (2024, October 21). Code Pacman in Java [Video]. </w:t>
+      </w:r>
+      <w:r>
+        <w:rPr>
+          <w:rFonts w:ascii="Times New Roman" w:eastAsia="Times New Roman" w:hAnsi="Times New Roman" w:cs="Times New Roman"/>
+          <w:sz w:val="26"/>
+          <w:szCs w:val="26"/>
+          <w:lang w:val="pt-BR"/>
+        </w:rPr>
+        <w:t xml:space="preserve">YouTube. </w:t>
+      </w:r>
+      <w:r>
+        <w:fldChar w:fldCharType="begin"/>
+      </w:r>
+      <w:r>
+        <w:rPr>
+          <w:lang w:val="pt-BR"/>
+        </w:rPr>
+        <w:instrText>HYPERLINK "https://www.youtube.com/watch?v=lB_J-VNMVpE"</w:instrText>
+      </w:r>
+      <w:r>
+        <w:fldChar w:fldCharType="separate"/>
+      </w:r>
+      <w:r>
+        <w:rPr>
+          <w:rStyle w:val="Hyperlink"/>
+          <w:rFonts w:ascii="Times New Roman" w:eastAsia="Times New Roman" w:hAnsi="Times New Roman" w:cs="Times New Roman"/>
+          <w:sz w:val="26"/>
+          <w:szCs w:val="26"/>
+          <w:lang w:val="pt-BR"/>
+        </w:rPr>
+        <w:t>https://www.youtube.com/watch?v=lB_J-VNMVpE</w:t>
+      </w:r>
+      <w:r>
+        <w:rPr>
+          <w:rStyle w:val="Hyperlink"/>
+          <w:rFonts w:ascii="Times New Roman" w:eastAsia="Times New Roman" w:hAnsi="Times New Roman" w:cs="Times New Roman"/>
+          <w:sz w:val="26"/>
+          <w:szCs w:val="26"/>
+        </w:rPr>
+        <w:fldChar w:fldCharType="end"/>
+      </w:r>
+      <w:r>
+        <w:rPr>
+          <w:rFonts w:ascii="Times New Roman" w:eastAsia="Times New Roman" w:hAnsi="Times New Roman" w:cs="Times New Roman"/>
+          <w:sz w:val="26"/>
+          <w:szCs w:val="26"/>
+          <w:lang w:val="pt-BR"/>
+        </w:rPr>
+        <w:t>.</w:t>
+      </w:r>
+    </w:p>
+    <w:p>
+      <w:pPr>
+        <w:spacing w:after="0"/>
+        <w:rPr>
+          <w:rFonts w:ascii="Times New Roman" w:eastAsia="Times New Roman" w:hAnsi="Times New Roman" w:cs="Times New Roman"/>
+          <w:sz w:val="26"/>
+          <w:szCs w:val="26"/>
+          <w:lang w:val="pt-BR"/>
+        </w:rPr>
+      </w:pPr>
+    </w:p>
+    <w:p>
+      <w:pPr>
+        <w:spacing w:after="0"/>
+        <w:rPr>
+          <w:rFonts w:ascii="Times New Roman" w:eastAsia="Times New Roman" w:hAnsi="Times New Roman" w:cs="Times New Roman"/>
+          <w:sz w:val="26"/>
+          <w:szCs w:val="26"/>
+        </w:rPr>
+      </w:pPr>
+      <w:proofErr w:type="spellStart"/>
+      <w:r>
+        <w:rPr>
+          <w:rFonts w:ascii="Times New Roman" w:eastAsia="Times New Roman" w:hAnsi="Times New Roman" w:cs="Times New Roman"/>
+          <w:sz w:val="26"/>
+          <w:szCs w:val="26"/>
+        </w:rPr>
+        <w:t>Servet</w:t>
+      </w:r>
+      <w:proofErr w:type="spellEnd"/>
+      <w:r>
+        <w:rPr>
+          <w:rFonts w:ascii="Times New Roman" w:eastAsia="Times New Roman" w:hAnsi="Times New Roman" w:cs="Times New Roman"/>
+          <w:sz w:val="26"/>
+          <w:szCs w:val="26"/>
+        </w:rPr>
+        <w:t xml:space="preserve"> </w:t>
+      </w:r>
+      <w:proofErr w:type="spellStart"/>
+      <w:r>
+        <w:rPr>
+          <w:rFonts w:ascii="Times New Roman" w:eastAsia="Times New Roman" w:hAnsi="Times New Roman" w:cs="Times New Roman"/>
+          <w:sz w:val="26"/>
+          <w:szCs w:val="26"/>
+        </w:rPr>
+        <w:t>Gulnaroglu</w:t>
+      </w:r>
+      <w:proofErr w:type="spellEnd"/>
+      <w:r>
+        <w:rPr>
+          <w:rFonts w:ascii="Times New Roman" w:eastAsia="Times New Roman" w:hAnsi="Times New Roman" w:cs="Times New Roman"/>
+          <w:sz w:val="26"/>
+          <w:szCs w:val="26"/>
+        </w:rPr>
+        <w:t xml:space="preserve">. (2022, November 17). ASMR Programming - Coding Pacman - No Talking [Video]. YouTube. </w:t>
       </w:r>
       <w:hyperlink r:id="rId26" w:history="1">
-        <w:r>
-          <w:rPr>
-            <w:rStyle w:val="Hyperlink"/>
-            <w:rFonts w:ascii="Times New Roman" w:eastAsia="Times New Roman" w:hAnsi="Times New Roman" w:cs="Times New Roman"/>
-            <w:sz w:val="26"/>
-            <w:szCs w:val="26"/>
-          </w:rPr>
-          <w:t>https://www.youtube.com/watch?v=lB_J-VNMVpE</w:t>
-        </w:r>
-      </w:hyperlink>
-      <w:r>
-        <w:rPr>
-          <w:rFonts w:ascii="Times New Roman" w:eastAsia="Times New Roman" w:hAnsi="Times New Roman" w:cs="Times New Roman"/>
-          <w:sz w:val="26"/>
-          <w:szCs w:val="26"/>
-        </w:rPr>
-        <w:t>.</w:t>
-      </w:r>
-    </w:p>
-    <w:p>
-      <w:pPr>
-        <w:spacing w:after="0"/>
-        <w:rPr>
-          <w:rFonts w:ascii="Times New Roman" w:eastAsia="Times New Roman" w:hAnsi="Times New Roman" w:cs="Times New Roman"/>
-          <w:sz w:val="26"/>
-          <w:szCs w:val="26"/>
-        </w:rPr>
-      </w:pPr>
-    </w:p>
-    <w:p>
-      <w:pPr>
-        <w:spacing w:after="0"/>
-        <w:rPr>
-          <w:rFonts w:ascii="Times New Roman" w:eastAsia="Times New Roman" w:hAnsi="Times New Roman" w:cs="Times New Roman"/>
-          <w:sz w:val="26"/>
-          <w:szCs w:val="26"/>
-        </w:rPr>
-      </w:pPr>
-      <w:r>
-        <w:rPr>
-          <w:rFonts w:ascii="Times New Roman" w:eastAsia="Times New Roman" w:hAnsi="Times New Roman" w:cs="Times New Roman"/>
-          <w:sz w:val="26"/>
-          <w:szCs w:val="26"/>
-        </w:rPr>
-        <w:t xml:space="preserve">Servet Gulnaroglu. (2022, November 17). ASMR Programming - Coding Pacman - No Talking [Video]. YouTube. </w:t>
-      </w:r>
-      <w:hyperlink r:id="rId27" w:history="1">
         <w:r>
           <w:rPr>
             <w:rStyle w:val="Hyperlink"/>
@@ -8968,7 +8340,7 @@
         </w:rPr>
         <w:t xml:space="preserve">Coder Ph. (2020, November 9). HOW TO MAKE a PACMAN GAME IN JAVA LANGUAGE - PROGRAMMING TUTORIAL FOR BEGINNERS | CS Programmer [Video]. YouTube. </w:t>
       </w:r>
-      <w:hyperlink r:id="rId28" w:history="1">
+      <w:hyperlink r:id="rId27" w:history="1">
         <w:r>
           <w:rPr>
             <w:rStyle w:val="Hyperlink"/>
@@ -9015,7 +8387,7 @@
         </w:rPr>
         <w:t xml:space="preserve">Tovmasyan, T. (2021, December 16). AI and Pacman (A story of ghosts’ intelligence) - Tatevik Tovmasyan - Medium. Medium. </w:t>
       </w:r>
-      <w:hyperlink r:id="rId29" w:history="1">
+      <w:hyperlink r:id="rId28" w:history="1">
         <w:r>
           <w:rPr>
             <w:rStyle w:val="Hyperlink"/>
@@ -9036,8 +8408,8 @@
       </w:r>
     </w:p>
     <w:sectPr>
-      <w:headerReference w:type="default" r:id="rId30"/>
-      <w:footerReference w:type="default" r:id="rId31"/>
+      <w:headerReference w:type="default" r:id="rId29"/>
+      <w:footerReference w:type="default" r:id="rId30"/>
       <w:pgSz w:w="11906" w:h="16838" w:code="9"/>
       <w:pgMar w:top="1440" w:right="1440" w:bottom="1440" w:left="1440" w:header="720" w:footer="720" w:gutter="0"/>
       <w:pgBorders w:display="firstPage" w:offsetFrom="page">
@@ -9054,7 +8426,7 @@
 </file>
 
 <file path=word/endnotes.xml><?xml version="1.0" encoding="utf-8"?>
-<w:endnotes xmlns:wpc="http://schemas.microsoft.com/office/word/2010/wordprocessingCanvas" xmlns:cx="http://schemas.microsoft.com/office/drawing/2014/chartex" xmlns:cx1="http://schemas.microsoft.com/office/drawing/2015/9/8/chartex" xmlns:cx2="http://schemas.microsoft.com/office/drawing/2015/10/21/chartex" xmlns:cx3="http://schemas.microsoft.com/office/drawing/2016/5/9/chartex" xmlns:cx4="http://schemas.microsoft.com/office/drawing/2016/5/10/chartex" xmlns:cx5="http://schemas.microsoft.com/office/drawing/2016/5/11/chartex" xmlns:cx6="http://schemas.microsoft.com/office/drawing/2016/5/12/chartex" xmlns:cx7="http://schemas.microsoft.com/office/drawing/2016/5/13/chartex" xmlns:cx8="http://schemas.microsoft.com/office/drawing/2016/5/14/chartex" xmlns:mc="http://schemas.openxmlformats.org/markup-compatibility/2006" xmlns:aink="http://schemas.microsoft.com/office/drawing/2016/ink" xmlns:am3d="http://schemas.microsoft.com/office/drawing/2017/model3d" xmlns:o="urn:schemas-microsoft-com:office:office" xmlns:oel="http://schemas.microsoft.com/office/2019/extlst" xmlns:r="http://schemas.openxmlformats.org/officeDocument/2006/relationships" xmlns:m="http://schemas.openxmlformats.org/officeDocument/2006/math" xmlns:v="urn:schemas-microsoft-com:vml" xmlns:wp14="http://schemas.microsoft.com/office/word/2010/wordprocessingDrawing" xmlns:wp="http://schemas.openxmlformats.org/drawingml/2006/wordprocessingDrawing" xmlns:w10="urn:schemas-microsoft-com:office:word" xmlns:w="http://schemas.openxmlformats.org/wordprocessingml/2006/main" xmlns:w14="http://schemas.microsoft.com/office/word/2010/wordml" xmlns:w15="http://schemas.microsoft.com/office/word/2012/wordml" xmlns:w16cex="http://schemas.microsoft.com/office/word/2018/wordml/cex" xmlns:w16cid="http://schemas.microsoft.com/office/word/2016/wordml/cid" xmlns:w16="http://schemas.microsoft.com/office/word/2018/wordml" xmlns:w16du="http://schemas.microsoft.com/office/word/2023/wordml/word16du" xmlns:w16sdtdh="http://schemas.microsoft.com/office/word/2020/wordml/sdtdatahash" xmlns:w16se="http://schemas.microsoft.com/office/word/2015/wordml/symex" xmlns:wpg="http://schemas.microsoft.com/office/word/2010/wordprocessingGroup" xmlns:wpi="http://schemas.microsoft.com/office/word/2010/wordprocessingInk" xmlns:wne="http://schemas.microsoft.com/office/word/2006/wordml" xmlns:wps="http://schemas.microsoft.com/office/word/2010/wordprocessingShape" mc:Ignorable="w14 w15 w16se w16cid w16 w16cex w16sdtdh w16du wp14">
+<w:endnotes xmlns:wpc="http://schemas.microsoft.com/office/word/2010/wordprocessingCanvas" xmlns:cx="http://schemas.microsoft.com/office/drawing/2014/chartex" xmlns:cx1="http://schemas.microsoft.com/office/drawing/2015/9/8/chartex" xmlns:cx2="http://schemas.microsoft.com/office/drawing/2015/10/21/chartex" xmlns:cx3="http://schemas.microsoft.com/office/drawing/2016/5/9/chartex" xmlns:cx4="http://schemas.microsoft.com/office/drawing/2016/5/10/chartex" xmlns:cx5="http://schemas.microsoft.com/office/drawing/2016/5/11/chartex" xmlns:cx6="http://schemas.microsoft.com/office/drawing/2016/5/12/chartex" xmlns:cx7="http://schemas.microsoft.com/office/drawing/2016/5/13/chartex" xmlns:cx8="http://schemas.microsoft.com/office/drawing/2016/5/14/chartex" xmlns:mc="http://schemas.openxmlformats.org/markup-compatibility/2006" xmlns:aink="http://schemas.microsoft.com/office/drawing/2016/ink" xmlns:am3d="http://schemas.microsoft.com/office/drawing/2017/model3d" xmlns:o="urn:schemas-microsoft-com:office:office" xmlns:oel="http://schemas.microsoft.com/office/2019/extlst" xmlns:r="http://schemas.openxmlformats.org/officeDocument/2006/relationships" xmlns:m="http://schemas.openxmlformats.org/officeDocument/2006/math" xmlns:v="urn:schemas-microsoft-com:vml" xmlns:wp14="http://schemas.microsoft.com/office/word/2010/wordprocessingDrawing" xmlns:wp="http://schemas.openxmlformats.org/drawingml/2006/wordprocessingDrawing" xmlns:w10="urn:schemas-microsoft-com:office:word" xmlns:w="http://schemas.openxmlformats.org/wordprocessingml/2006/main" xmlns:w14="http://schemas.microsoft.com/office/word/2010/wordml" xmlns:w15="http://schemas.microsoft.com/office/word/2012/wordml" xmlns:w16cex="http://schemas.microsoft.com/office/word/2018/wordml/cex" xmlns:w16cid="http://schemas.microsoft.com/office/word/2016/wordml/cid" xmlns:w16="http://schemas.microsoft.com/office/word/2018/wordml" xmlns:w16sdtdh="http://schemas.microsoft.com/office/word/2020/wordml/sdtdatahash" xmlns:w16se="http://schemas.microsoft.com/office/word/2015/wordml/symex" xmlns:wpg="http://schemas.microsoft.com/office/word/2010/wordprocessingGroup" xmlns:wpi="http://schemas.microsoft.com/office/word/2010/wordprocessingInk" xmlns:wne="http://schemas.microsoft.com/office/word/2006/wordml" xmlns:wps="http://schemas.microsoft.com/office/word/2010/wordprocessingShape" mc:Ignorable="w14 w15 w16se w16cid w16 w16cex w16sdtdh wp14">
   <w:endnote w:type="separator" w:id="-1">
     <w:p>
       <w:pPr>
@@ -9086,7 +8458,7 @@
 </file>
 
 <file path=word/footer1.xml><?xml version="1.0" encoding="utf-8"?>
-<w:ftr xmlns:wpc="http://schemas.microsoft.com/office/word/2010/wordprocessingCanvas" xmlns:cx="http://schemas.microsoft.com/office/drawing/2014/chartex" xmlns:cx1="http://schemas.microsoft.com/office/drawing/2015/9/8/chartex" xmlns:cx2="http://schemas.microsoft.com/office/drawing/2015/10/21/chartex" xmlns:cx3="http://schemas.microsoft.com/office/drawing/2016/5/9/chartex" xmlns:cx4="http://schemas.microsoft.com/office/drawing/2016/5/10/chartex" xmlns:cx5="http://schemas.microsoft.com/office/drawing/2016/5/11/chartex" xmlns:cx6="http://schemas.microsoft.com/office/drawing/2016/5/12/chartex" xmlns:cx7="http://schemas.microsoft.com/office/drawing/2016/5/13/chartex" xmlns:cx8="http://schemas.microsoft.com/office/drawing/2016/5/14/chartex" xmlns:mc="http://schemas.openxmlformats.org/markup-compatibility/2006" xmlns:aink="http://schemas.microsoft.com/office/drawing/2016/ink" xmlns:am3d="http://schemas.microsoft.com/office/drawing/2017/model3d" xmlns:o="urn:schemas-microsoft-com:office:office" xmlns:oel="http://schemas.microsoft.com/office/2019/extlst" xmlns:r="http://schemas.openxmlformats.org/officeDocument/2006/relationships" xmlns:m="http://schemas.openxmlformats.org/officeDocument/2006/math" xmlns:v="urn:schemas-microsoft-com:vml" xmlns:wp14="http://schemas.microsoft.com/office/word/2010/wordprocessingDrawing" xmlns:wp="http://schemas.openxmlformats.org/drawingml/2006/wordprocessingDrawing" xmlns:w10="urn:schemas-microsoft-com:office:word" xmlns:w="http://schemas.openxmlformats.org/wordprocessingml/2006/main" xmlns:w14="http://schemas.microsoft.com/office/word/2010/wordml" xmlns:w15="http://schemas.microsoft.com/office/word/2012/wordml" xmlns:w16cex="http://schemas.microsoft.com/office/word/2018/wordml/cex" xmlns:w16cid="http://schemas.microsoft.com/office/word/2016/wordml/cid" xmlns:w16="http://schemas.microsoft.com/office/word/2018/wordml" xmlns:w16du="http://schemas.microsoft.com/office/word/2023/wordml/word16du" xmlns:w16sdtdh="http://schemas.microsoft.com/office/word/2020/wordml/sdtdatahash" xmlns:w16se="http://schemas.microsoft.com/office/word/2015/wordml/symex" xmlns:wpg="http://schemas.microsoft.com/office/word/2010/wordprocessingGroup" xmlns:wpi="http://schemas.microsoft.com/office/word/2010/wordprocessingInk" xmlns:wne="http://schemas.microsoft.com/office/word/2006/wordml" xmlns:wps="http://schemas.microsoft.com/office/word/2010/wordprocessingShape" mc:Ignorable="w14 w15 w16se w16cid w16 w16cex w16sdtdh w16du wp14">
+<w:ftr xmlns:wpc="http://schemas.microsoft.com/office/word/2010/wordprocessingCanvas" xmlns:cx="http://schemas.microsoft.com/office/drawing/2014/chartex" xmlns:cx1="http://schemas.microsoft.com/office/drawing/2015/9/8/chartex" xmlns:cx2="http://schemas.microsoft.com/office/drawing/2015/10/21/chartex" xmlns:cx3="http://schemas.microsoft.com/office/drawing/2016/5/9/chartex" xmlns:cx4="http://schemas.microsoft.com/office/drawing/2016/5/10/chartex" xmlns:cx5="http://schemas.microsoft.com/office/drawing/2016/5/11/chartex" xmlns:cx6="http://schemas.microsoft.com/office/drawing/2016/5/12/chartex" xmlns:cx7="http://schemas.microsoft.com/office/drawing/2016/5/13/chartex" xmlns:cx8="http://schemas.microsoft.com/office/drawing/2016/5/14/chartex" xmlns:mc="http://schemas.openxmlformats.org/markup-compatibility/2006" xmlns:aink="http://schemas.microsoft.com/office/drawing/2016/ink" xmlns:am3d="http://schemas.microsoft.com/office/drawing/2017/model3d" xmlns:o="urn:schemas-microsoft-com:office:office" xmlns:oel="http://schemas.microsoft.com/office/2019/extlst" xmlns:r="http://schemas.openxmlformats.org/officeDocument/2006/relationships" xmlns:m="http://schemas.openxmlformats.org/officeDocument/2006/math" xmlns:v="urn:schemas-microsoft-com:vml" xmlns:wp14="http://schemas.microsoft.com/office/word/2010/wordprocessingDrawing" xmlns:wp="http://schemas.openxmlformats.org/drawingml/2006/wordprocessingDrawing" xmlns:w10="urn:schemas-microsoft-com:office:word" xmlns:w="http://schemas.openxmlformats.org/wordprocessingml/2006/main" xmlns:w14="http://schemas.microsoft.com/office/word/2010/wordml" xmlns:w15="http://schemas.microsoft.com/office/word/2012/wordml" xmlns:w16cex="http://schemas.microsoft.com/office/word/2018/wordml/cex" xmlns:w16cid="http://schemas.microsoft.com/office/word/2016/wordml/cid" xmlns:w16="http://schemas.microsoft.com/office/word/2018/wordml" xmlns:w16sdtdh="http://schemas.microsoft.com/office/word/2020/wordml/sdtdatahash" xmlns:w16se="http://schemas.microsoft.com/office/word/2015/wordml/symex" xmlns:wpg="http://schemas.microsoft.com/office/word/2010/wordprocessingGroup" xmlns:wpi="http://schemas.microsoft.com/office/word/2010/wordprocessingInk" xmlns:wne="http://schemas.microsoft.com/office/word/2006/wordml" xmlns:wps="http://schemas.microsoft.com/office/word/2010/wordprocessingShape" mc:Ignorable="w14 w15 w16se w16cid w16 w16cex w16sdtdh wp14">
   <w:sdt>
     <w:sdtPr>
       <w:rPr>
@@ -9262,7 +8634,7 @@
 </file>
 
 <file path=word/footnotes.xml><?xml version="1.0" encoding="utf-8"?>
-<w:footnotes xmlns:wpc="http://schemas.microsoft.com/office/word/2010/wordprocessingCanvas" xmlns:cx="http://schemas.microsoft.com/office/drawing/2014/chartex" xmlns:cx1="http://schemas.microsoft.com/office/drawing/2015/9/8/chartex" xmlns:cx2="http://schemas.microsoft.com/office/drawing/2015/10/21/chartex" xmlns:cx3="http://schemas.microsoft.com/office/drawing/2016/5/9/chartex" xmlns:cx4="http://schemas.microsoft.com/office/drawing/2016/5/10/chartex" xmlns:cx5="http://schemas.microsoft.com/office/drawing/2016/5/11/chartex" xmlns:cx6="http://schemas.microsoft.com/office/drawing/2016/5/12/chartex" xmlns:cx7="http://schemas.microsoft.com/office/drawing/2016/5/13/chartex" xmlns:cx8="http://schemas.microsoft.com/office/drawing/2016/5/14/chartex" xmlns:mc="http://schemas.openxmlformats.org/markup-compatibility/2006" xmlns:aink="http://schemas.microsoft.com/office/drawing/2016/ink" xmlns:am3d="http://schemas.microsoft.com/office/drawing/2017/model3d" xmlns:o="urn:schemas-microsoft-com:office:office" xmlns:oel="http://schemas.microsoft.com/office/2019/extlst" xmlns:r="http://schemas.openxmlformats.org/officeDocument/2006/relationships" xmlns:m="http://schemas.openxmlformats.org/officeDocument/2006/math" xmlns:v="urn:schemas-microsoft-com:vml" xmlns:wp14="http://schemas.microsoft.com/office/word/2010/wordprocessingDrawing" xmlns:wp="http://schemas.openxmlformats.org/drawingml/2006/wordprocessingDrawing" xmlns:w10="urn:schemas-microsoft-com:office:word" xmlns:w="http://schemas.openxmlformats.org/wordprocessingml/2006/main" xmlns:w14="http://schemas.microsoft.com/office/word/2010/wordml" xmlns:w15="http://schemas.microsoft.com/office/word/2012/wordml" xmlns:w16cex="http://schemas.microsoft.com/office/word/2018/wordml/cex" xmlns:w16cid="http://schemas.microsoft.com/office/word/2016/wordml/cid" xmlns:w16="http://schemas.microsoft.com/office/word/2018/wordml" xmlns:w16du="http://schemas.microsoft.com/office/word/2023/wordml/word16du" xmlns:w16sdtdh="http://schemas.microsoft.com/office/word/2020/wordml/sdtdatahash" xmlns:w16se="http://schemas.microsoft.com/office/word/2015/wordml/symex" xmlns:wpg="http://schemas.microsoft.com/office/word/2010/wordprocessingGroup" xmlns:wpi="http://schemas.microsoft.com/office/word/2010/wordprocessingInk" xmlns:wne="http://schemas.microsoft.com/office/word/2006/wordml" xmlns:wps="http://schemas.microsoft.com/office/word/2010/wordprocessingShape" mc:Ignorable="w14 w15 w16se w16cid w16 w16cex w16sdtdh w16du wp14">
+<w:footnotes xmlns:wpc="http://schemas.microsoft.com/office/word/2010/wordprocessingCanvas" xmlns:cx="http://schemas.microsoft.com/office/drawing/2014/chartex" xmlns:cx1="http://schemas.microsoft.com/office/drawing/2015/9/8/chartex" xmlns:cx2="http://schemas.microsoft.com/office/drawing/2015/10/21/chartex" xmlns:cx3="http://schemas.microsoft.com/office/drawing/2016/5/9/chartex" xmlns:cx4="http://schemas.microsoft.com/office/drawing/2016/5/10/chartex" xmlns:cx5="http://schemas.microsoft.com/office/drawing/2016/5/11/chartex" xmlns:cx6="http://schemas.microsoft.com/office/drawing/2016/5/12/chartex" xmlns:cx7="http://schemas.microsoft.com/office/drawing/2016/5/13/chartex" xmlns:cx8="http://schemas.microsoft.com/office/drawing/2016/5/14/chartex" xmlns:mc="http://schemas.openxmlformats.org/markup-compatibility/2006" xmlns:aink="http://schemas.microsoft.com/office/drawing/2016/ink" xmlns:am3d="http://schemas.microsoft.com/office/drawing/2017/model3d" xmlns:o="urn:schemas-microsoft-com:office:office" xmlns:oel="http://schemas.microsoft.com/office/2019/extlst" xmlns:r="http://schemas.openxmlformats.org/officeDocument/2006/relationships" xmlns:m="http://schemas.openxmlformats.org/officeDocument/2006/math" xmlns:v="urn:schemas-microsoft-com:vml" xmlns:wp14="http://schemas.microsoft.com/office/word/2010/wordprocessingDrawing" xmlns:wp="http://schemas.openxmlformats.org/drawingml/2006/wordprocessingDrawing" xmlns:w10="urn:schemas-microsoft-com:office:word" xmlns:w="http://schemas.openxmlformats.org/wordprocessingml/2006/main" xmlns:w14="http://schemas.microsoft.com/office/word/2010/wordml" xmlns:w15="http://schemas.microsoft.com/office/word/2012/wordml" xmlns:w16cex="http://schemas.microsoft.com/office/word/2018/wordml/cex" xmlns:w16cid="http://schemas.microsoft.com/office/word/2016/wordml/cid" xmlns:w16="http://schemas.microsoft.com/office/word/2018/wordml" xmlns:w16sdtdh="http://schemas.microsoft.com/office/word/2020/wordml/sdtdatahash" xmlns:w16se="http://schemas.microsoft.com/office/word/2015/wordml/symex" xmlns:wpg="http://schemas.microsoft.com/office/word/2010/wordprocessingGroup" xmlns:wpi="http://schemas.microsoft.com/office/word/2010/wordprocessingInk" xmlns:wne="http://schemas.microsoft.com/office/word/2006/wordml" xmlns:wps="http://schemas.microsoft.com/office/word/2010/wordprocessingShape" mc:Ignorable="w14 w15 w16se w16cid w16 w16cex w16sdtdh wp14">
   <w:footnote w:type="separator" w:id="-1">
     <w:p>
       <w:pPr>
@@ -9294,7 +8666,7 @@
 </file>
 
 <file path=word/header1.xml><?xml version="1.0" encoding="utf-8"?>
-<w:hdr xmlns:wpc="http://schemas.microsoft.com/office/word/2010/wordprocessingCanvas" xmlns:cx="http://schemas.microsoft.com/office/drawing/2014/chartex" xmlns:cx1="http://schemas.microsoft.com/office/drawing/2015/9/8/chartex" xmlns:cx2="http://schemas.microsoft.com/office/drawing/2015/10/21/chartex" xmlns:cx3="http://schemas.microsoft.com/office/drawing/2016/5/9/chartex" xmlns:cx4="http://schemas.microsoft.com/office/drawing/2016/5/10/chartex" xmlns:cx5="http://schemas.microsoft.com/office/drawing/2016/5/11/chartex" xmlns:cx6="http://schemas.microsoft.com/office/drawing/2016/5/12/chartex" xmlns:cx7="http://schemas.microsoft.com/office/drawing/2016/5/13/chartex" xmlns:cx8="http://schemas.microsoft.com/office/drawing/2016/5/14/chartex" xmlns:mc="http://schemas.openxmlformats.org/markup-compatibility/2006" xmlns:aink="http://schemas.microsoft.com/office/drawing/2016/ink" xmlns:am3d="http://schemas.microsoft.com/office/drawing/2017/model3d" xmlns:o="urn:schemas-microsoft-com:office:office" xmlns:oel="http://schemas.microsoft.com/office/2019/extlst" xmlns:r="http://schemas.openxmlformats.org/officeDocument/2006/relationships" xmlns:m="http://schemas.openxmlformats.org/officeDocument/2006/math" xmlns:v="urn:schemas-microsoft-com:vml" xmlns:wp14="http://schemas.microsoft.com/office/word/2010/wordprocessingDrawing" xmlns:wp="http://schemas.openxmlformats.org/drawingml/2006/wordprocessingDrawing" xmlns:w10="urn:schemas-microsoft-com:office:word" xmlns:w="http://schemas.openxmlformats.org/wordprocessingml/2006/main" xmlns:w14="http://schemas.microsoft.com/office/word/2010/wordml" xmlns:w15="http://schemas.microsoft.com/office/word/2012/wordml" xmlns:w16cex="http://schemas.microsoft.com/office/word/2018/wordml/cex" xmlns:w16cid="http://schemas.microsoft.com/office/word/2016/wordml/cid" xmlns:w16="http://schemas.microsoft.com/office/word/2018/wordml" xmlns:w16du="http://schemas.microsoft.com/office/word/2023/wordml/word16du" xmlns:w16sdtdh="http://schemas.microsoft.com/office/word/2020/wordml/sdtdatahash" xmlns:w16se="http://schemas.microsoft.com/office/word/2015/wordml/symex" xmlns:wpg="http://schemas.microsoft.com/office/word/2010/wordprocessingGroup" xmlns:wpi="http://schemas.microsoft.com/office/word/2010/wordprocessingInk" xmlns:wne="http://schemas.microsoft.com/office/word/2006/wordml" xmlns:wps="http://schemas.microsoft.com/office/word/2010/wordprocessingShape" mc:Ignorable="w14 w15 w16se w16cid w16 w16cex w16sdtdh w16du wp14">
+<w:hdr xmlns:wpc="http://schemas.microsoft.com/office/word/2010/wordprocessingCanvas" xmlns:cx="http://schemas.microsoft.com/office/drawing/2014/chartex" xmlns:cx1="http://schemas.microsoft.com/office/drawing/2015/9/8/chartex" xmlns:cx2="http://schemas.microsoft.com/office/drawing/2015/10/21/chartex" xmlns:cx3="http://schemas.microsoft.com/office/drawing/2016/5/9/chartex" xmlns:cx4="http://schemas.microsoft.com/office/drawing/2016/5/10/chartex" xmlns:cx5="http://schemas.microsoft.com/office/drawing/2016/5/11/chartex" xmlns:cx6="http://schemas.microsoft.com/office/drawing/2016/5/12/chartex" xmlns:cx7="http://schemas.microsoft.com/office/drawing/2016/5/13/chartex" xmlns:cx8="http://schemas.microsoft.com/office/drawing/2016/5/14/chartex" xmlns:mc="http://schemas.openxmlformats.org/markup-compatibility/2006" xmlns:aink="http://schemas.microsoft.com/office/drawing/2016/ink" xmlns:am3d="http://schemas.microsoft.com/office/drawing/2017/model3d" xmlns:o="urn:schemas-microsoft-com:office:office" xmlns:oel="http://schemas.microsoft.com/office/2019/extlst" xmlns:r="http://schemas.openxmlformats.org/officeDocument/2006/relationships" xmlns:m="http://schemas.openxmlformats.org/officeDocument/2006/math" xmlns:v="urn:schemas-microsoft-com:vml" xmlns:wp14="http://schemas.microsoft.com/office/word/2010/wordprocessingDrawing" xmlns:wp="http://schemas.openxmlformats.org/drawingml/2006/wordprocessingDrawing" xmlns:w10="urn:schemas-microsoft-com:office:word" xmlns:w="http://schemas.openxmlformats.org/wordprocessingml/2006/main" xmlns:w14="http://schemas.microsoft.com/office/word/2010/wordml" xmlns:w15="http://schemas.microsoft.com/office/word/2012/wordml" xmlns:w16cex="http://schemas.microsoft.com/office/word/2018/wordml/cex" xmlns:w16cid="http://schemas.microsoft.com/office/word/2016/wordml/cid" xmlns:w16="http://schemas.microsoft.com/office/word/2018/wordml" xmlns:w16sdtdh="http://schemas.microsoft.com/office/word/2020/wordml/sdtdatahash" xmlns:w16se="http://schemas.microsoft.com/office/word/2015/wordml/symex" xmlns:wpg="http://schemas.microsoft.com/office/word/2010/wordprocessingGroup" xmlns:wpi="http://schemas.microsoft.com/office/word/2010/wordprocessingInk" xmlns:wne="http://schemas.microsoft.com/office/word/2006/wordml" xmlns:wps="http://schemas.microsoft.com/office/word/2010/wordprocessingShape" mc:Ignorable="w14 w15 w16se w16cid w16 w16cex w16sdtdh wp14">
   <w:tbl>
     <w:tblPr>
       <w:tblW w:w="9360" w:type="dxa"/>
@@ -9332,7 +8704,7 @@
               <w:bCs/>
               <w:color w:val="000000" w:themeColor="text1"/>
             </w:rPr>
-            <w:t>PACMAN - GHOSTS PATHFINDER</w:t>
+            <w:t>STOCK MARKET DASHBOARD</w:t>
           </w:r>
         </w:p>
       </w:tc>
@@ -9387,7 +8759,7 @@
             <w:rPr>
               <w:rFonts w:ascii="Times New Roman" w:eastAsia="Times New Roman" w:hAnsi="Times New Roman" w:cs="Times New Roman"/>
             </w:rPr>
-            <w:t>ALGORITHMS AND DATA STRUCTURES</w:t>
+            <w:t>BIG DATA TECHNOLOGY</w:t>
           </w:r>
         </w:p>
       </w:tc>
@@ -9405,7 +8777,7 @@
 </file>
 
 <file path=word/numbering.xml><?xml version="1.0" encoding="utf-8"?>
-<w:numbering xmlns:wpc="http://schemas.microsoft.com/office/word/2010/wordprocessingCanvas" xmlns:cx="http://schemas.microsoft.com/office/drawing/2014/chartex" xmlns:cx1="http://schemas.microsoft.com/office/drawing/2015/9/8/chartex" xmlns:cx2="http://schemas.microsoft.com/office/drawing/2015/10/21/chartex" xmlns:cx3="http://schemas.microsoft.com/office/drawing/2016/5/9/chartex" xmlns:cx4="http://schemas.microsoft.com/office/drawing/2016/5/10/chartex" xmlns:cx5="http://schemas.microsoft.com/office/drawing/2016/5/11/chartex" xmlns:cx6="http://schemas.microsoft.com/office/drawing/2016/5/12/chartex" xmlns:cx7="http://schemas.microsoft.com/office/drawing/2016/5/13/chartex" xmlns:cx8="http://schemas.microsoft.com/office/drawing/2016/5/14/chartex" xmlns:mc="http://schemas.openxmlformats.org/markup-compatibility/2006" xmlns:aink="http://schemas.microsoft.com/office/drawing/2016/ink" xmlns:am3d="http://schemas.microsoft.com/office/drawing/2017/model3d" xmlns:o="urn:schemas-microsoft-com:office:office" xmlns:oel="http://schemas.microsoft.com/office/2019/extlst" xmlns:r="http://schemas.openxmlformats.org/officeDocument/2006/relationships" xmlns:m="http://schemas.openxmlformats.org/officeDocument/2006/math" xmlns:v="urn:schemas-microsoft-com:vml" xmlns:wp14="http://schemas.microsoft.com/office/word/2010/wordprocessingDrawing" xmlns:wp="http://schemas.openxmlformats.org/drawingml/2006/wordprocessingDrawing" xmlns:w10="urn:schemas-microsoft-com:office:word" xmlns:w="http://schemas.openxmlformats.org/wordprocessingml/2006/main" xmlns:w14="http://schemas.microsoft.com/office/word/2010/wordml" xmlns:w15="http://schemas.microsoft.com/office/word/2012/wordml" xmlns:w16cex="http://schemas.microsoft.com/office/word/2018/wordml/cex" xmlns:w16cid="http://schemas.microsoft.com/office/word/2016/wordml/cid" xmlns:w16="http://schemas.microsoft.com/office/word/2018/wordml" xmlns:w16du="http://schemas.microsoft.com/office/word/2023/wordml/word16du" xmlns:w16sdtdh="http://schemas.microsoft.com/office/word/2020/wordml/sdtdatahash" xmlns:w16se="http://schemas.microsoft.com/office/word/2015/wordml/symex" xmlns:wpg="http://schemas.microsoft.com/office/word/2010/wordprocessingGroup" xmlns:wpi="http://schemas.microsoft.com/office/word/2010/wordprocessingInk" xmlns:wne="http://schemas.microsoft.com/office/word/2006/wordml" xmlns:wps="http://schemas.microsoft.com/office/word/2010/wordprocessingShape" mc:Ignorable="w14 w15 w16se w16cid w16 w16cex w16sdtdh w16du wp14">
+<w:numbering xmlns:wpc="http://schemas.microsoft.com/office/word/2010/wordprocessingCanvas" xmlns:cx="http://schemas.microsoft.com/office/drawing/2014/chartex" xmlns:cx1="http://schemas.microsoft.com/office/drawing/2015/9/8/chartex" xmlns:cx2="http://schemas.microsoft.com/office/drawing/2015/10/21/chartex" xmlns:cx3="http://schemas.microsoft.com/office/drawing/2016/5/9/chartex" xmlns:cx4="http://schemas.microsoft.com/office/drawing/2016/5/10/chartex" xmlns:cx5="http://schemas.microsoft.com/office/drawing/2016/5/11/chartex" xmlns:cx6="http://schemas.microsoft.com/office/drawing/2016/5/12/chartex" xmlns:cx7="http://schemas.microsoft.com/office/drawing/2016/5/13/chartex" xmlns:cx8="http://schemas.microsoft.com/office/drawing/2016/5/14/chartex" xmlns:mc="http://schemas.openxmlformats.org/markup-compatibility/2006" xmlns:aink="http://schemas.microsoft.com/office/drawing/2016/ink" xmlns:am3d="http://schemas.microsoft.com/office/drawing/2017/model3d" xmlns:o="urn:schemas-microsoft-com:office:office" xmlns:oel="http://schemas.microsoft.com/office/2019/extlst" xmlns:r="http://schemas.openxmlformats.org/officeDocument/2006/relationships" xmlns:m="http://schemas.openxmlformats.org/officeDocument/2006/math" xmlns:v="urn:schemas-microsoft-com:vml" xmlns:wp14="http://schemas.microsoft.com/office/word/2010/wordprocessingDrawing" xmlns:wp="http://schemas.openxmlformats.org/drawingml/2006/wordprocessingDrawing" xmlns:w10="urn:schemas-microsoft-com:office:word" xmlns:w="http://schemas.openxmlformats.org/wordprocessingml/2006/main" xmlns:w14="http://schemas.microsoft.com/office/word/2010/wordml" xmlns:w15="http://schemas.microsoft.com/office/word/2012/wordml" xmlns:w16cex="http://schemas.microsoft.com/office/word/2018/wordml/cex" xmlns:w16cid="http://schemas.microsoft.com/office/word/2016/wordml/cid" xmlns:w16="http://schemas.microsoft.com/office/word/2018/wordml" xmlns:w16sdtdh="http://schemas.microsoft.com/office/word/2020/wordml/sdtdatahash" xmlns:w16se="http://schemas.microsoft.com/office/word/2015/wordml/symex" xmlns:wpg="http://schemas.microsoft.com/office/word/2010/wordprocessingGroup" xmlns:wpi="http://schemas.microsoft.com/office/word/2010/wordprocessingInk" xmlns:wne="http://schemas.microsoft.com/office/word/2006/wordml" xmlns:wps="http://schemas.microsoft.com/office/word/2010/wordprocessingShape" mc:Ignorable="w14 w15 w16se w16cid w16 w16cex w16sdtdh wp14">
   <w:abstractNum w:abstractNumId="0" w15:restartNumberingAfterBreak="0">
     <w:nsid w:val="12AA5224"/>
     <w:multiLevelType w:val="hybridMultilevel"/>
@@ -14243,7 +13615,7 @@
 </file>
 
 <file path=word/styles.xml><?xml version="1.0" encoding="utf-8"?>
-<w:styles xmlns:mc="http://schemas.openxmlformats.org/markup-compatibility/2006" xmlns:r="http://schemas.openxmlformats.org/officeDocument/2006/relationships" xmlns:w="http://schemas.openxmlformats.org/wordprocessingml/2006/main" xmlns:w14="http://schemas.microsoft.com/office/word/2010/wordml" xmlns:w15="http://schemas.microsoft.com/office/word/2012/wordml" xmlns:w16cex="http://schemas.microsoft.com/office/word/2018/wordml/cex" xmlns:w16cid="http://schemas.microsoft.com/office/word/2016/wordml/cid" xmlns:w16="http://schemas.microsoft.com/office/word/2018/wordml" xmlns:w16du="http://schemas.microsoft.com/office/word/2023/wordml/word16du" xmlns:w16sdtdh="http://schemas.microsoft.com/office/word/2020/wordml/sdtdatahash" xmlns:w16se="http://schemas.microsoft.com/office/word/2015/wordml/symex" mc:Ignorable="w14 w15 w16se w16cid w16 w16cex w16sdtdh w16du">
+<w:styles xmlns:mc="http://schemas.openxmlformats.org/markup-compatibility/2006" xmlns:r="http://schemas.openxmlformats.org/officeDocument/2006/relationships" xmlns:w="http://schemas.openxmlformats.org/wordprocessingml/2006/main" xmlns:w14="http://schemas.microsoft.com/office/word/2010/wordml" xmlns:w15="http://schemas.microsoft.com/office/word/2012/wordml" xmlns:w16cex="http://schemas.microsoft.com/office/word/2018/wordml/cex" xmlns:w16cid="http://schemas.microsoft.com/office/word/2016/wordml/cid" xmlns:w16="http://schemas.microsoft.com/office/word/2018/wordml" xmlns:w16sdtdh="http://schemas.microsoft.com/office/word/2020/wordml/sdtdatahash" xmlns:w16se="http://schemas.microsoft.com/office/word/2015/wordml/symex" mc:Ignorable="w14 w15 w16se w16cid w16 w16cex w16sdtdh">
   <w:docDefaults>
     <w:rPrDefault>
       <w:rPr>
@@ -14693,7 +14065,6 @@
     <w:next w:val="Normal"/>
     <w:link w:val="Heading3Char"/>
     <w:uiPriority w:val="9"/>
-    <w:semiHidden/>
     <w:unhideWhenUsed/>
     <w:qFormat/>
     <w:rsid w:val="006B052E"/>
@@ -14845,7 +14216,6 @@
   <w:style w:type="character" w:default="1" w:styleId="DefaultParagraphFont">
     <w:name w:val="Default Paragraph Font"/>
     <w:uiPriority w:val="1"/>
-    <w:semiHidden/>
     <w:unhideWhenUsed/>
   </w:style>
   <w:style w:type="table" w:default="1" w:styleId="TableNormal">
@@ -14901,7 +14271,6 @@
     <w:basedOn w:val="DefaultParagraphFont"/>
     <w:link w:val="Heading3"/>
     <w:uiPriority w:val="9"/>
-    <w:semiHidden/>
     <w:rsid w:val="006B052E"/>
     <w:rPr>
       <w:rFonts w:eastAsiaTheme="majorEastAsia" w:cstheme="majorBidi"/>

</xml_diff>